<commit_message>
Part 2 done - changes made in the code - dry/debug run done - docs remaining
</commit_message>
<xml_diff>
--- a/Assgn3/Assignment3.docx
+++ b/Assgn3/Assignment3.docx
@@ -5,12 +5,12 @@
     <w:p>
       <w:pPr>
         <w:rPr>
-          <w:rFonts w:ascii="Calibri" w:hAnsi="Calibri" w:cs="Calibri"/>
-        </w:rPr>
-      </w:pPr>
-      <w:r>
-        <w:rPr>
-          <w:rFonts w:ascii="Calibri" w:hAnsi="Calibri" w:cs="Calibri"/>
+          <w:rFonts w:ascii="Times New Roman" w:hAnsi="Times New Roman" w:cs="Times New Roman"/>
+        </w:rPr>
+      </w:pPr>
+      <w:r>
+        <w:rPr>
+          <w:rFonts w:ascii="Times New Roman" w:hAnsi="Times New Roman" w:cs="Times New Roman"/>
         </w:rPr>
         <w:t>Introduction to Java</w:t>
       </w:r>
@@ -18,12 +18,12 @@
     <w:p>
       <w:pPr>
         <w:rPr>
-          <w:rFonts w:ascii="Calibri" w:hAnsi="Calibri" w:cs="Calibri"/>
-        </w:rPr>
-      </w:pPr>
-      <w:r>
-        <w:rPr>
-          <w:rFonts w:ascii="Calibri" w:hAnsi="Calibri" w:cs="Calibri"/>
+          <w:rFonts w:ascii="Times New Roman" w:hAnsi="Times New Roman" w:cs="Times New Roman"/>
+        </w:rPr>
+      </w:pPr>
+      <w:r>
+        <w:rPr>
+          <w:rFonts w:ascii="Times New Roman" w:hAnsi="Times New Roman" w:cs="Times New Roman"/>
         </w:rPr>
         <w:t>CS9053 Section I</w:t>
       </w:r>
@@ -31,18 +31,18 @@
     <w:p>
       <w:pPr>
         <w:rPr>
-          <w:rFonts w:ascii="Calibri" w:hAnsi="Calibri" w:cs="Calibri"/>
-        </w:rPr>
-      </w:pPr>
-      <w:r>
-        <w:rPr>
-          <w:rFonts w:ascii="Calibri" w:hAnsi="Calibri" w:cs="Calibri"/>
+          <w:rFonts w:ascii="Times New Roman" w:hAnsi="Times New Roman" w:cs="Times New Roman"/>
+        </w:rPr>
+      </w:pPr>
+      <w:r>
+        <w:rPr>
+          <w:rFonts w:ascii="Times New Roman" w:hAnsi="Times New Roman" w:cs="Times New Roman"/>
         </w:rPr>
         <w:t>Thursday</w:t>
       </w:r>
       <w:r>
         <w:rPr>
-          <w:rFonts w:ascii="Calibri" w:hAnsi="Calibri" w:cs="Calibri"/>
+          <w:rFonts w:ascii="Times New Roman" w:hAnsi="Times New Roman" w:cs="Times New Roman"/>
         </w:rPr>
         <w:t xml:space="preserve"> 6:00 PM – 8:30 PM</w:t>
       </w:r>
@@ -50,12 +50,12 @@
     <w:p>
       <w:pPr>
         <w:rPr>
-          <w:rFonts w:ascii="Calibri" w:hAnsi="Calibri" w:cs="Calibri"/>
-        </w:rPr>
-      </w:pPr>
-      <w:r>
-        <w:rPr>
-          <w:rFonts w:ascii="Calibri" w:hAnsi="Calibri" w:cs="Calibri"/>
+          <w:rFonts w:ascii="Times New Roman" w:hAnsi="Times New Roman" w:cs="Times New Roman"/>
+        </w:rPr>
+      </w:pPr>
+      <w:r>
+        <w:rPr>
+          <w:rFonts w:ascii="Times New Roman" w:hAnsi="Times New Roman" w:cs="Times New Roman"/>
         </w:rPr>
         <w:t>Prof. Dean Christakos</w:t>
       </w:r>
@@ -63,49 +63,49 @@
     <w:p>
       <w:pPr>
         <w:rPr>
-          <w:rFonts w:ascii="Calibri" w:hAnsi="Calibri" w:cs="Calibri"/>
-        </w:rPr>
-      </w:pPr>
-      <w:r>
-        <w:rPr>
-          <w:rFonts w:ascii="Calibri" w:hAnsi="Calibri" w:cs="Calibri"/>
+          <w:rFonts w:ascii="Times New Roman" w:hAnsi="Times New Roman" w:cs="Times New Roman"/>
+        </w:rPr>
+      </w:pPr>
+      <w:r>
+        <w:rPr>
+          <w:rFonts w:ascii="Times New Roman" w:hAnsi="Times New Roman" w:cs="Times New Roman"/>
         </w:rPr>
         <w:t>Sept.</w:t>
       </w:r>
       <w:r>
         <w:rPr>
-          <w:rFonts w:ascii="Calibri" w:hAnsi="Calibri" w:cs="Calibri"/>
+          <w:rFonts w:ascii="Times New Roman" w:hAnsi="Times New Roman" w:cs="Times New Roman"/>
         </w:rPr>
         <w:t xml:space="preserve"> </w:t>
       </w:r>
       <w:r>
         <w:rPr>
-          <w:rFonts w:ascii="Calibri" w:hAnsi="Calibri" w:cs="Calibri"/>
+          <w:rFonts w:ascii="Times New Roman" w:hAnsi="Times New Roman" w:cs="Times New Roman"/>
         </w:rPr>
         <w:t>1</w:t>
       </w:r>
       <w:r>
         <w:rPr>
-          <w:rFonts w:ascii="Calibri" w:hAnsi="Calibri" w:cs="Calibri"/>
+          <w:rFonts w:ascii="Times New Roman" w:hAnsi="Times New Roman" w:cs="Times New Roman"/>
         </w:rPr>
         <w:t>8</w:t>
       </w:r>
       <w:r>
         <w:rPr>
-          <w:rFonts w:ascii="Calibri" w:hAnsi="Calibri" w:cs="Calibri"/>
+          <w:rFonts w:ascii="Times New Roman" w:hAnsi="Times New Roman" w:cs="Times New Roman"/>
           <w:vertAlign w:val="superscript"/>
         </w:rPr>
         <w:t>th</w:t>
       </w:r>
       <w:r>
         <w:rPr>
-          <w:rFonts w:ascii="Calibri" w:hAnsi="Calibri" w:cs="Calibri"/>
+          <w:rFonts w:ascii="Times New Roman" w:hAnsi="Times New Roman" w:cs="Times New Roman"/>
         </w:rPr>
         <w:t>, 202</w:t>
       </w:r>
       <w:r>
         <w:rPr>
-          <w:rFonts w:ascii="Calibri" w:hAnsi="Calibri" w:cs="Calibri"/>
+          <w:rFonts w:ascii="Times New Roman" w:hAnsi="Times New Roman" w:cs="Times New Roman"/>
         </w:rPr>
         <w:t>5</w:t>
       </w:r>
@@ -113,69 +113,92 @@
     <w:p>
       <w:pPr>
         <w:rPr>
-          <w:rFonts w:ascii="Calibri" w:hAnsi="Calibri" w:cs="Calibri"/>
-        </w:rPr>
-      </w:pPr>
-      <w:r>
-        <w:rPr>
-          <w:rFonts w:ascii="Calibri" w:hAnsi="Calibri" w:cs="Calibri"/>
+          <w:rFonts w:ascii="Times New Roman" w:hAnsi="Times New Roman" w:cs="Times New Roman"/>
+        </w:rPr>
+      </w:pPr>
+      <w:r>
+        <w:rPr>
+          <w:rFonts w:ascii="Times New Roman" w:hAnsi="Times New Roman" w:cs="Times New Roman"/>
         </w:rPr>
         <w:t xml:space="preserve">Due: </w:t>
       </w:r>
       <w:r>
         <w:rPr>
-          <w:rFonts w:ascii="Calibri" w:hAnsi="Calibri" w:cs="Calibri"/>
+          <w:rFonts w:ascii="Times New Roman" w:hAnsi="Times New Roman" w:cs="Times New Roman"/>
         </w:rPr>
         <w:t>Sept.</w:t>
       </w:r>
       <w:r>
         <w:rPr>
-          <w:rFonts w:ascii="Calibri" w:hAnsi="Calibri" w:cs="Calibri"/>
+          <w:rFonts w:ascii="Times New Roman" w:hAnsi="Times New Roman" w:cs="Times New Roman"/>
         </w:rPr>
         <w:t xml:space="preserve"> </w:t>
       </w:r>
       <w:r>
         <w:rPr>
-          <w:rFonts w:ascii="Calibri" w:hAnsi="Calibri" w:cs="Calibri"/>
+          <w:rFonts w:ascii="Times New Roman" w:hAnsi="Times New Roman" w:cs="Times New Roman"/>
         </w:rPr>
         <w:t>26</w:t>
       </w:r>
       <w:r>
         <w:rPr>
-          <w:rFonts w:ascii="Calibri" w:hAnsi="Calibri" w:cs="Calibri"/>
+          <w:rFonts w:ascii="Times New Roman" w:hAnsi="Times New Roman" w:cs="Times New Roman"/>
           <w:vertAlign w:val="superscript"/>
         </w:rPr>
         <w:t>th</w:t>
       </w:r>
       <w:r>
         <w:rPr>
-          <w:rFonts w:ascii="Calibri" w:hAnsi="Calibri" w:cs="Calibri"/>
+          <w:rFonts w:ascii="Times New Roman" w:hAnsi="Times New Roman" w:cs="Times New Roman"/>
         </w:rPr>
         <w:t>, 202</w:t>
       </w:r>
       <w:r>
         <w:rPr>
-          <w:rFonts w:ascii="Calibri" w:hAnsi="Calibri" w:cs="Calibri"/>
+          <w:rFonts w:ascii="Times New Roman" w:hAnsi="Times New Roman" w:cs="Times New Roman"/>
         </w:rPr>
         <w:t>5</w:t>
       </w:r>
       <w:r>
         <w:rPr>
-          <w:rFonts w:ascii="Calibri" w:hAnsi="Calibri" w:cs="Calibri"/>
+          <w:rFonts w:ascii="Times New Roman" w:hAnsi="Times New Roman" w:cs="Times New Roman"/>
         </w:rPr>
         <w:t xml:space="preserve"> 11:59 PM</w:t>
       </w:r>
     </w:p>
-    <w:p/>
-    <w:p>
-      <w:r>
+    <w:p>
+      <w:pPr>
+        <w:rPr>
+          <w:rFonts w:ascii="Times New Roman" w:hAnsi="Times New Roman" w:cs="Times New Roman"/>
+        </w:rPr>
+      </w:pPr>
+    </w:p>
+    <w:p>
+      <w:pPr>
+        <w:rPr>
+          <w:rFonts w:ascii="Times New Roman" w:hAnsi="Times New Roman" w:cs="Times New Roman"/>
+        </w:rPr>
+      </w:pPr>
+      <w:r>
+        <w:rPr>
+          <w:rFonts w:ascii="Times New Roman" w:hAnsi="Times New Roman" w:cs="Times New Roman"/>
+        </w:rPr>
         <w:t>Part I</w:t>
       </w:r>
       <w:r>
+        <w:rPr>
+          <w:rFonts w:ascii="Times New Roman" w:hAnsi="Times New Roman" w:cs="Times New Roman"/>
+        </w:rPr>
         <w:t xml:space="preserve"> – Creating Objects</w:t>
       </w:r>
     </w:p>
-    <w:p/>
+    <w:p>
+      <w:pPr>
+        <w:rPr>
+          <w:rFonts w:ascii="Times New Roman" w:hAnsi="Times New Roman" w:cs="Times New Roman"/>
+        </w:rPr>
+      </w:pPr>
+    </w:p>
     <w:p>
       <w:pPr>
         <w:pStyle w:val="ListParagraph"/>
@@ -183,102 +206,152 @@
           <w:ilvl w:val="0"/>
           <w:numId w:val="1"/>
         </w:numPr>
+        <w:rPr>
+          <w:rFonts w:ascii="Times New Roman" w:hAnsi="Times New Roman" w:cs="Times New Roman"/>
+        </w:rPr>
       </w:pPr>
       <w:proofErr w:type="spellStart"/>
       <w:r>
         <w:rPr>
-          <w:rFonts w:ascii="Menlo" w:hAnsi="Menlo" w:cs="Menlo"/>
+          <w:rFonts w:ascii="Times New Roman" w:hAnsi="Times New Roman" w:cs="Times New Roman"/>
         </w:rPr>
         <w:t>ComplexNumber</w:t>
       </w:r>
       <w:proofErr w:type="spellEnd"/>
       <w:r>
+        <w:rPr>
+          <w:rFonts w:ascii="Times New Roman" w:hAnsi="Times New Roman" w:cs="Times New Roman"/>
+        </w:rPr>
         <w:t xml:space="preserve">: In the lecture you have seen the creation of a circle. Here you are going to create </w:t>
       </w:r>
       <w:r>
+        <w:rPr>
+          <w:rFonts w:ascii="Times New Roman" w:hAnsi="Times New Roman" w:cs="Times New Roman"/>
+        </w:rPr>
         <w:t>a</w:t>
       </w:r>
       <w:r>
+        <w:rPr>
+          <w:rFonts w:ascii="Times New Roman" w:hAnsi="Times New Roman" w:cs="Times New Roman"/>
+        </w:rPr>
         <w:t xml:space="preserve"> </w:t>
       </w:r>
       <w:r>
+        <w:rPr>
+          <w:rFonts w:ascii="Times New Roman" w:hAnsi="Times New Roman" w:cs="Times New Roman"/>
+        </w:rPr>
         <w:t>complex number</w:t>
       </w:r>
       <w:r>
+        <w:rPr>
+          <w:rFonts w:ascii="Times New Roman" w:hAnsi="Times New Roman" w:cs="Times New Roman"/>
+        </w:rPr>
         <w:t xml:space="preserve">. </w:t>
       </w:r>
       <w:r>
+        <w:rPr>
+          <w:rFonts w:ascii="Times New Roman" w:hAnsi="Times New Roman" w:cs="Times New Roman"/>
+        </w:rPr>
         <w:t xml:space="preserve"> </w:t>
       </w:r>
       <w:r>
+        <w:rPr>
+          <w:rFonts w:ascii="Times New Roman" w:hAnsi="Times New Roman" w:cs="Times New Roman"/>
+        </w:rPr>
         <w:t xml:space="preserve">As you will remember a complex number as a real part, </w:t>
       </w:r>
       <w:r>
         <w:rPr>
+          <w:rFonts w:ascii="Times New Roman" w:hAnsi="Times New Roman" w:cs="Times New Roman"/>
           <w:b/>
           <w:bCs/>
         </w:rPr>
         <w:t>a</w:t>
       </w:r>
       <w:r>
+        <w:rPr>
+          <w:rFonts w:ascii="Times New Roman" w:hAnsi="Times New Roman" w:cs="Times New Roman"/>
+        </w:rPr>
         <w:t xml:space="preserve">, and an imaginary part, </w:t>
       </w:r>
       <w:r>
         <w:rPr>
+          <w:rFonts w:ascii="Times New Roman" w:hAnsi="Times New Roman" w:cs="Times New Roman"/>
           <w:b/>
           <w:bCs/>
         </w:rPr>
         <w:t>b</w:t>
       </w:r>
       <w:r>
+        <w:rPr>
+          <w:rFonts w:ascii="Times New Roman" w:hAnsi="Times New Roman" w:cs="Times New Roman"/>
+        </w:rPr>
         <w:t xml:space="preserve">, given by </w:t>
       </w:r>
       <m:oMath>
         <m:r>
           <w:rPr>
-            <w:rFonts w:ascii="Cambria Math" w:hAnsi="Cambria Math"/>
+            <w:rFonts w:ascii="Cambria Math" w:hAnsi="Cambria Math" w:cs="Times New Roman"/>
           </w:rPr>
           <m:t>a+ib</m:t>
         </m:r>
       </m:oMath>
       <w:r>
+        <w:rPr>
+          <w:rFonts w:ascii="Times New Roman" w:hAnsi="Times New Roman" w:cs="Times New Roman"/>
+        </w:rPr>
         <w:t>.</w:t>
       </w:r>
     </w:p>
-    <w:p/>
+    <w:p>
+      <w:pPr>
+        <w:rPr>
+          <w:rFonts w:ascii="Times New Roman" w:hAnsi="Times New Roman" w:cs="Times New Roman"/>
+        </w:rPr>
+      </w:pPr>
+    </w:p>
     <w:p>
       <w:pPr>
         <w:ind w:left="720"/>
-      </w:pPr>
-      <w:r>
-        <w:t>The magnitude of a Complex Number</w:t>
-      </w:r>
-      <w:r>
-        <w:t xml:space="preserve"> </w:t>
+        <w:rPr>
+          <w:rFonts w:ascii="Times New Roman" w:hAnsi="Times New Roman" w:cs="Times New Roman"/>
+        </w:rPr>
+      </w:pPr>
+      <w:r>
+        <w:rPr>
+          <w:rFonts w:ascii="Times New Roman" w:hAnsi="Times New Roman" w:cs="Times New Roman"/>
+        </w:rPr>
+        <w:t xml:space="preserve">The magnitude of a Complex Number </w:t>
       </w:r>
       <m:oMath>
         <m:r>
           <w:rPr>
-            <w:rFonts w:ascii="Cambria Math" w:hAnsi="Cambria Math"/>
+            <w:rFonts w:ascii="Cambria Math" w:hAnsi="Cambria Math" w:cs="Times New Roman"/>
           </w:rPr>
           <m:t>z=a+ib</m:t>
         </m:r>
       </m:oMath>
       <w:r>
-        <w:t xml:space="preserve"> </w:t>
-      </w:r>
-      <w:r>
-        <w:t>is given by</w:t>
+        <w:rPr>
+          <w:rFonts w:ascii="Times New Roman" w:hAnsi="Times New Roman" w:cs="Times New Roman"/>
+        </w:rPr>
+        <w:t xml:space="preserve"> is given by</w:t>
       </w:r>
     </w:p>
     <w:p>
       <w:pPr>
         <w:ind w:left="720"/>
+        <w:rPr>
+          <w:rFonts w:ascii="Times New Roman" w:hAnsi="Times New Roman" w:cs="Times New Roman"/>
+        </w:rPr>
       </w:pPr>
     </w:p>
     <w:p>
       <w:pPr>
         <w:ind w:left="720"/>
+        <w:rPr>
+          <w:rFonts w:ascii="Times New Roman" w:hAnsi="Times New Roman" w:cs="Times New Roman"/>
+        </w:rPr>
       </w:pPr>
       <m:oMathPara>
         <m:oMath>
@@ -288,7 +361,7 @@
               <m:endChr m:val="|"/>
               <m:ctrlPr>
                 <w:rPr>
-                  <w:rFonts w:ascii="Cambria Math" w:hAnsi="Cambria Math"/>
+                  <w:rFonts w:ascii="Cambria Math" w:hAnsi="Cambria Math" w:cs="Times New Roman"/>
                   <w:i/>
                 </w:rPr>
               </m:ctrlPr>
@@ -296,7 +369,7 @@
             <m:e>
               <m:r>
                 <w:rPr>
-                  <w:rFonts w:ascii="Cambria Math" w:hAnsi="Cambria Math"/>
+                  <w:rFonts w:ascii="Cambria Math" w:hAnsi="Cambria Math" w:cs="Times New Roman"/>
                 </w:rPr>
                 <m:t>z</m:t>
               </m:r>
@@ -304,7 +377,7 @@
           </m:d>
           <m:r>
             <w:rPr>
-              <w:rFonts w:ascii="Cambria Math" w:hAnsi="Cambria Math"/>
+              <w:rFonts w:ascii="Cambria Math" w:hAnsi="Cambria Math" w:cs="Times New Roman"/>
             </w:rPr>
             <m:t xml:space="preserve">= </m:t>
           </m:r>
@@ -313,7 +386,7 @@
               <m:degHide m:val="1"/>
               <m:ctrlPr>
                 <w:rPr>
-                  <w:rFonts w:ascii="Cambria Math" w:hAnsi="Cambria Math"/>
+                  <w:rFonts w:ascii="Cambria Math" w:hAnsi="Cambria Math" w:cs="Times New Roman"/>
                   <w:i/>
                 </w:rPr>
               </m:ctrlPr>
@@ -324,7 +397,7 @@
                 <m:sSupPr>
                   <m:ctrlPr>
                     <w:rPr>
-                      <w:rFonts w:ascii="Cambria Math" w:hAnsi="Cambria Math"/>
+                      <w:rFonts w:ascii="Cambria Math" w:hAnsi="Cambria Math" w:cs="Times New Roman"/>
                       <w:i/>
                     </w:rPr>
                   </m:ctrlPr>
@@ -332,7 +405,7 @@
                 <m:e>
                   <m:r>
                     <w:rPr>
-                      <w:rFonts w:ascii="Cambria Math" w:hAnsi="Cambria Math"/>
+                      <w:rFonts w:ascii="Cambria Math" w:hAnsi="Cambria Math" w:cs="Times New Roman"/>
                     </w:rPr>
                     <m:t>a</m:t>
                   </m:r>
@@ -340,7 +413,7 @@
                 <m:sup>
                   <m:r>
                     <w:rPr>
-                      <w:rFonts w:ascii="Cambria Math" w:hAnsi="Cambria Math"/>
+                      <w:rFonts w:ascii="Cambria Math" w:hAnsi="Cambria Math" w:cs="Times New Roman"/>
                     </w:rPr>
                     <m:t>2</m:t>
                   </m:r>
@@ -348,7 +421,7 @@
               </m:sSup>
               <m:r>
                 <w:rPr>
-                  <w:rFonts w:ascii="Cambria Math" w:hAnsi="Cambria Math"/>
+                  <w:rFonts w:ascii="Cambria Math" w:hAnsi="Cambria Math" w:cs="Times New Roman"/>
                 </w:rPr>
                 <m:t>+</m:t>
               </m:r>
@@ -356,7 +429,7 @@
                 <m:sSupPr>
                   <m:ctrlPr>
                     <w:rPr>
-                      <w:rFonts w:ascii="Cambria Math" w:hAnsi="Cambria Math"/>
+                      <w:rFonts w:ascii="Cambria Math" w:hAnsi="Cambria Math" w:cs="Times New Roman"/>
                       <w:i/>
                     </w:rPr>
                   </m:ctrlPr>
@@ -364,7 +437,7 @@
                 <m:e>
                   <m:r>
                     <w:rPr>
-                      <w:rFonts w:ascii="Cambria Math" w:hAnsi="Cambria Math"/>
+                      <w:rFonts w:ascii="Cambria Math" w:hAnsi="Cambria Math" w:cs="Times New Roman"/>
                     </w:rPr>
                     <m:t>b</m:t>
                   </m:r>
@@ -372,7 +445,7 @@
                 <m:sup>
                   <m:r>
                     <w:rPr>
-                      <w:rFonts w:ascii="Cambria Math" w:hAnsi="Cambria Math"/>
+                      <w:rFonts w:ascii="Cambria Math" w:hAnsi="Cambria Math" w:cs="Times New Roman"/>
                     </w:rPr>
                     <m:t>2</m:t>
                   </m:r>
@@ -386,22 +459,47 @@
     <w:p>
       <w:pPr>
         <w:ind w:left="720"/>
-      </w:pPr>
-    </w:p>
-    <w:p>
-      <w:r>
+        <w:rPr>
+          <w:rFonts w:ascii="Times New Roman" w:hAnsi="Times New Roman" w:cs="Times New Roman"/>
+        </w:rPr>
+      </w:pPr>
+    </w:p>
+    <w:p>
+      <w:pPr>
+        <w:rPr>
+          <w:rFonts w:ascii="Times New Roman" w:hAnsi="Times New Roman" w:cs="Times New Roman"/>
+        </w:rPr>
+      </w:pPr>
+      <w:r>
+        <w:rPr>
+          <w:rFonts w:ascii="Times New Roman" w:hAnsi="Times New Roman" w:cs="Times New Roman"/>
+        </w:rPr>
         <w:t>Addition and subtraction are performed by adding/subtracting the real part with the real part and then the imaginary part with the imaginary part.</w:t>
       </w:r>
     </w:p>
-    <w:p/>
-    <w:p>
-      <w:r>
+    <w:p>
+      <w:pPr>
+        <w:rPr>
+          <w:rFonts w:ascii="Times New Roman" w:hAnsi="Times New Roman" w:cs="Times New Roman"/>
+        </w:rPr>
+      </w:pPr>
+    </w:p>
+    <w:p>
+      <w:pPr>
+        <w:rPr>
+          <w:rFonts w:ascii="Times New Roman" w:hAnsi="Times New Roman" w:cs="Times New Roman"/>
+        </w:rPr>
+      </w:pPr>
+      <w:r>
+        <w:rPr>
+          <w:rFonts w:ascii="Times New Roman" w:hAnsi="Times New Roman" w:cs="Times New Roman"/>
+        </w:rPr>
         <w:t xml:space="preserve">Multiplying two imaginary numbers </w:t>
       </w:r>
       <m:oMath>
         <m:r>
           <w:rPr>
-            <w:rFonts w:ascii="Cambria Math" w:hAnsi="Cambria Math"/>
+            <w:rFonts w:ascii="Cambria Math" w:hAnsi="Cambria Math" w:cs="Times New Roman"/>
           </w:rPr>
           <m:t xml:space="preserve">y= </m:t>
         </m:r>
@@ -409,7 +507,7 @@
           <m:sSubPr>
             <m:ctrlPr>
               <w:rPr>
-                <w:rFonts w:ascii="Cambria Math" w:hAnsi="Cambria Math"/>
+                <w:rFonts w:ascii="Cambria Math" w:hAnsi="Cambria Math" w:cs="Times New Roman"/>
                 <w:i/>
               </w:rPr>
             </m:ctrlPr>
@@ -417,7 +515,7 @@
           <m:e>
             <m:r>
               <w:rPr>
-                <w:rFonts w:ascii="Cambria Math" w:hAnsi="Cambria Math"/>
+                <w:rFonts w:ascii="Cambria Math" w:hAnsi="Cambria Math" w:cs="Times New Roman"/>
               </w:rPr>
               <m:t>a</m:t>
             </m:r>
@@ -425,7 +523,7 @@
           <m:sub>
             <m:r>
               <w:rPr>
-                <w:rFonts w:ascii="Cambria Math" w:hAnsi="Cambria Math"/>
+                <w:rFonts w:ascii="Cambria Math" w:hAnsi="Cambria Math" w:cs="Times New Roman"/>
               </w:rPr>
               <m:t>1</m:t>
             </m:r>
@@ -433,7 +531,7 @@
         </m:sSub>
         <m:r>
           <w:rPr>
-            <w:rFonts w:ascii="Cambria Math" w:hAnsi="Cambria Math"/>
+            <w:rFonts w:ascii="Cambria Math" w:hAnsi="Cambria Math" w:cs="Times New Roman"/>
           </w:rPr>
           <m:t>+i</m:t>
         </m:r>
@@ -441,7 +539,7 @@
           <m:sSubPr>
             <m:ctrlPr>
               <w:rPr>
-                <w:rFonts w:ascii="Cambria Math" w:hAnsi="Cambria Math"/>
+                <w:rFonts w:ascii="Cambria Math" w:hAnsi="Cambria Math" w:cs="Times New Roman"/>
                 <w:i/>
               </w:rPr>
             </m:ctrlPr>
@@ -449,7 +547,7 @@
           <m:e>
             <m:r>
               <w:rPr>
-                <w:rFonts w:ascii="Cambria Math" w:hAnsi="Cambria Math"/>
+                <w:rFonts w:ascii="Cambria Math" w:hAnsi="Cambria Math" w:cs="Times New Roman"/>
               </w:rPr>
               <m:t>b</m:t>
             </m:r>
@@ -457,7 +555,7 @@
           <m:sub>
             <m:r>
               <w:rPr>
-                <w:rFonts w:ascii="Cambria Math" w:hAnsi="Cambria Math"/>
+                <w:rFonts w:ascii="Cambria Math" w:hAnsi="Cambria Math" w:cs="Times New Roman"/>
               </w:rPr>
               <m:t>1</m:t>
             </m:r>
@@ -465,12 +563,15 @@
         </m:sSub>
       </m:oMath>
       <w:r>
+        <w:rPr>
+          <w:rFonts w:ascii="Times New Roman" w:hAnsi="Times New Roman" w:cs="Times New Roman"/>
+        </w:rPr>
         <w:t xml:space="preserve"> and </w:t>
       </w:r>
       <m:oMath>
         <m:r>
           <w:rPr>
-            <w:rFonts w:ascii="Cambria Math" w:hAnsi="Cambria Math"/>
+            <w:rFonts w:ascii="Cambria Math" w:hAnsi="Cambria Math" w:cs="Times New Roman"/>
           </w:rPr>
           <m:t xml:space="preserve">z= </m:t>
         </m:r>
@@ -478,7 +579,7 @@
           <m:sSubPr>
             <m:ctrlPr>
               <w:rPr>
-                <w:rFonts w:ascii="Cambria Math" w:hAnsi="Cambria Math"/>
+                <w:rFonts w:ascii="Cambria Math" w:hAnsi="Cambria Math" w:cs="Times New Roman"/>
                 <w:i/>
               </w:rPr>
             </m:ctrlPr>
@@ -486,7 +587,7 @@
           <m:e>
             <m:r>
               <w:rPr>
-                <w:rFonts w:ascii="Cambria Math" w:hAnsi="Cambria Math"/>
+                <w:rFonts w:ascii="Cambria Math" w:hAnsi="Cambria Math" w:cs="Times New Roman"/>
               </w:rPr>
               <m:t>a</m:t>
             </m:r>
@@ -494,7 +595,7 @@
           <m:sub>
             <m:r>
               <w:rPr>
-                <w:rFonts w:ascii="Cambria Math" w:hAnsi="Cambria Math"/>
+                <w:rFonts w:ascii="Cambria Math" w:hAnsi="Cambria Math" w:cs="Times New Roman"/>
               </w:rPr>
               <m:t>2</m:t>
             </m:r>
@@ -502,7 +603,7 @@
         </m:sSub>
         <m:r>
           <w:rPr>
-            <w:rFonts w:ascii="Cambria Math" w:hAnsi="Cambria Math"/>
+            <w:rFonts w:ascii="Cambria Math" w:hAnsi="Cambria Math" w:cs="Times New Roman"/>
           </w:rPr>
           <m:t>+i</m:t>
         </m:r>
@@ -510,7 +611,7 @@
           <m:sSubPr>
             <m:ctrlPr>
               <w:rPr>
-                <w:rFonts w:ascii="Cambria Math" w:hAnsi="Cambria Math"/>
+                <w:rFonts w:ascii="Cambria Math" w:hAnsi="Cambria Math" w:cs="Times New Roman"/>
                 <w:i/>
               </w:rPr>
             </m:ctrlPr>
@@ -518,7 +619,7 @@
           <m:e>
             <m:r>
               <w:rPr>
-                <w:rFonts w:ascii="Cambria Math" w:hAnsi="Cambria Math"/>
+                <w:rFonts w:ascii="Cambria Math" w:hAnsi="Cambria Math" w:cs="Times New Roman"/>
               </w:rPr>
               <m:t>b</m:t>
             </m:r>
@@ -526,7 +627,7 @@
           <m:sub>
             <m:r>
               <w:rPr>
-                <w:rFonts w:ascii="Cambria Math" w:hAnsi="Cambria Math"/>
+                <w:rFonts w:ascii="Cambria Math" w:hAnsi="Cambria Math" w:cs="Times New Roman"/>
               </w:rPr>
               <m:t>2</m:t>
             </m:r>
@@ -534,18 +635,30 @@
         </m:sSub>
       </m:oMath>
       <w:r>
+        <w:rPr>
+          <w:rFonts w:ascii="Times New Roman" w:hAnsi="Times New Roman" w:cs="Times New Roman"/>
+        </w:rPr>
         <w:t xml:space="preserve"> is given by:</w:t>
       </w:r>
     </w:p>
-    <w:p/>
+    <w:p>
+      <w:pPr>
+        <w:rPr>
+          <w:rFonts w:ascii="Times New Roman" w:hAnsi="Times New Roman" w:cs="Times New Roman"/>
+        </w:rPr>
+      </w:pPr>
+    </w:p>
     <w:p>
       <w:pPr>
         <w:ind w:left="1440" w:firstLine="720"/>
+        <w:rPr>
+          <w:rFonts w:ascii="Times New Roman" w:hAnsi="Times New Roman" w:cs="Times New Roman"/>
+        </w:rPr>
       </w:pPr>
       <m:oMath>
         <m:r>
           <w:rPr>
-            <w:rFonts w:ascii="Cambria Math" w:hAnsi="Cambria Math"/>
+            <w:rFonts w:ascii="Cambria Math" w:hAnsi="Cambria Math" w:cs="Times New Roman"/>
           </w:rPr>
           <m:t>y × z=(</m:t>
         </m:r>
@@ -553,7 +666,7 @@
           <m:sSubPr>
             <m:ctrlPr>
               <w:rPr>
-                <w:rFonts w:ascii="Cambria Math" w:hAnsi="Cambria Math"/>
+                <w:rFonts w:ascii="Cambria Math" w:hAnsi="Cambria Math" w:cs="Times New Roman"/>
                 <w:i/>
               </w:rPr>
             </m:ctrlPr>
@@ -561,7 +674,7 @@
           <m:e>
             <m:r>
               <w:rPr>
-                <w:rFonts w:ascii="Cambria Math" w:hAnsi="Cambria Math"/>
+                <w:rFonts w:ascii="Cambria Math" w:hAnsi="Cambria Math" w:cs="Times New Roman"/>
               </w:rPr>
               <m:t>a</m:t>
             </m:r>
@@ -569,7 +682,7 @@
           <m:sub>
             <m:r>
               <w:rPr>
-                <w:rFonts w:ascii="Cambria Math" w:hAnsi="Cambria Math"/>
+                <w:rFonts w:ascii="Cambria Math" w:hAnsi="Cambria Math" w:cs="Times New Roman"/>
               </w:rPr>
               <m:t>1</m:t>
             </m:r>
@@ -579,7 +692,7 @@
           <m:sSubPr>
             <m:ctrlPr>
               <w:rPr>
-                <w:rFonts w:ascii="Cambria Math" w:hAnsi="Cambria Math"/>
+                <w:rFonts w:ascii="Cambria Math" w:hAnsi="Cambria Math" w:cs="Times New Roman"/>
                 <w:i/>
               </w:rPr>
             </m:ctrlPr>
@@ -587,7 +700,7 @@
           <m:e>
             <m:r>
               <w:rPr>
-                <w:rFonts w:ascii="Cambria Math" w:hAnsi="Cambria Math"/>
+                <w:rFonts w:ascii="Cambria Math" w:hAnsi="Cambria Math" w:cs="Times New Roman"/>
               </w:rPr>
               <m:t>a</m:t>
             </m:r>
@@ -595,7 +708,7 @@
           <m:sub>
             <m:r>
               <w:rPr>
-                <w:rFonts w:ascii="Cambria Math" w:hAnsi="Cambria Math"/>
+                <w:rFonts w:ascii="Cambria Math" w:hAnsi="Cambria Math" w:cs="Times New Roman"/>
               </w:rPr>
               <m:t>2</m:t>
             </m:r>
@@ -603,7 +716,7 @@
         </m:sSub>
         <m:r>
           <w:rPr>
-            <w:rFonts w:ascii="Cambria Math" w:hAnsi="Cambria Math"/>
+            <w:rFonts w:ascii="Cambria Math" w:hAnsi="Cambria Math" w:cs="Times New Roman"/>
           </w:rPr>
           <m:t>-</m:t>
         </m:r>
@@ -611,7 +724,7 @@
           <m:sSubPr>
             <m:ctrlPr>
               <w:rPr>
-                <w:rFonts w:ascii="Cambria Math" w:hAnsi="Cambria Math"/>
+                <w:rFonts w:ascii="Cambria Math" w:hAnsi="Cambria Math" w:cs="Times New Roman"/>
                 <w:i/>
               </w:rPr>
             </m:ctrlPr>
@@ -619,7 +732,7 @@
           <m:e>
             <m:r>
               <w:rPr>
-                <w:rFonts w:ascii="Cambria Math" w:hAnsi="Cambria Math"/>
+                <w:rFonts w:ascii="Cambria Math" w:hAnsi="Cambria Math" w:cs="Times New Roman"/>
               </w:rPr>
               <m:t>b</m:t>
             </m:r>
@@ -627,7 +740,7 @@
           <m:sub>
             <m:r>
               <w:rPr>
-                <w:rFonts w:ascii="Cambria Math" w:hAnsi="Cambria Math"/>
+                <w:rFonts w:ascii="Cambria Math" w:hAnsi="Cambria Math" w:cs="Times New Roman"/>
               </w:rPr>
               <m:t>1</m:t>
             </m:r>
@@ -637,7 +750,7 @@
           <m:sSubPr>
             <m:ctrlPr>
               <w:rPr>
-                <w:rFonts w:ascii="Cambria Math" w:hAnsi="Cambria Math"/>
+                <w:rFonts w:ascii="Cambria Math" w:hAnsi="Cambria Math" w:cs="Times New Roman"/>
                 <w:i/>
               </w:rPr>
             </m:ctrlPr>
@@ -645,7 +758,7 @@
           <m:e>
             <m:r>
               <w:rPr>
-                <w:rFonts w:ascii="Cambria Math" w:hAnsi="Cambria Math"/>
+                <w:rFonts w:ascii="Cambria Math" w:hAnsi="Cambria Math" w:cs="Times New Roman"/>
               </w:rPr>
               <m:t>b</m:t>
             </m:r>
@@ -653,7 +766,7 @@
           <m:sub>
             <m:r>
               <w:rPr>
-                <w:rFonts w:ascii="Cambria Math" w:hAnsi="Cambria Math"/>
+                <w:rFonts w:ascii="Cambria Math" w:hAnsi="Cambria Math" w:cs="Times New Roman"/>
               </w:rPr>
               <m:t>2</m:t>
             </m:r>
@@ -661,7 +774,7 @@
         </m:sSub>
         <m:r>
           <w:rPr>
-            <w:rFonts w:ascii="Cambria Math" w:hAnsi="Cambria Math"/>
+            <w:rFonts w:ascii="Cambria Math" w:hAnsi="Cambria Math" w:cs="Times New Roman"/>
           </w:rPr>
           <m:t>)+ i(</m:t>
         </m:r>
@@ -669,7 +782,7 @@
           <m:sSubPr>
             <m:ctrlPr>
               <w:rPr>
-                <w:rFonts w:ascii="Cambria Math" w:hAnsi="Cambria Math"/>
+                <w:rFonts w:ascii="Cambria Math" w:hAnsi="Cambria Math" w:cs="Times New Roman"/>
                 <w:i/>
               </w:rPr>
             </m:ctrlPr>
@@ -677,7 +790,7 @@
           <m:e>
             <m:r>
               <w:rPr>
-                <w:rFonts w:ascii="Cambria Math" w:hAnsi="Cambria Math"/>
+                <w:rFonts w:ascii="Cambria Math" w:hAnsi="Cambria Math" w:cs="Times New Roman"/>
               </w:rPr>
               <m:t>a</m:t>
             </m:r>
@@ -685,7 +798,7 @@
           <m:sub>
             <m:r>
               <w:rPr>
-                <w:rFonts w:ascii="Cambria Math" w:hAnsi="Cambria Math"/>
+                <w:rFonts w:ascii="Cambria Math" w:hAnsi="Cambria Math" w:cs="Times New Roman"/>
               </w:rPr>
               <m:t>1</m:t>
             </m:r>
@@ -695,7 +808,7 @@
           <m:sSubPr>
             <m:ctrlPr>
               <w:rPr>
-                <w:rFonts w:ascii="Cambria Math" w:hAnsi="Cambria Math"/>
+                <w:rFonts w:ascii="Cambria Math" w:hAnsi="Cambria Math" w:cs="Times New Roman"/>
                 <w:i/>
               </w:rPr>
             </m:ctrlPr>
@@ -703,7 +816,7 @@
           <m:e>
             <m:r>
               <w:rPr>
-                <w:rFonts w:ascii="Cambria Math" w:hAnsi="Cambria Math"/>
+                <w:rFonts w:ascii="Cambria Math" w:hAnsi="Cambria Math" w:cs="Times New Roman"/>
               </w:rPr>
               <m:t>b</m:t>
             </m:r>
@@ -711,7 +824,7 @@
           <m:sub>
             <m:r>
               <w:rPr>
-                <w:rFonts w:ascii="Cambria Math" w:hAnsi="Cambria Math"/>
+                <w:rFonts w:ascii="Cambria Math" w:hAnsi="Cambria Math" w:cs="Times New Roman"/>
               </w:rPr>
               <m:t>2</m:t>
             </m:r>
@@ -719,7 +832,7 @@
         </m:sSub>
         <m:r>
           <w:rPr>
-            <w:rFonts w:ascii="Cambria Math" w:hAnsi="Cambria Math"/>
+            <w:rFonts w:ascii="Cambria Math" w:hAnsi="Cambria Math" w:cs="Times New Roman"/>
           </w:rPr>
           <m:t>+</m:t>
         </m:r>
@@ -727,7 +840,7 @@
           <m:sSubPr>
             <m:ctrlPr>
               <w:rPr>
-                <w:rFonts w:ascii="Cambria Math" w:hAnsi="Cambria Math"/>
+                <w:rFonts w:ascii="Cambria Math" w:hAnsi="Cambria Math" w:cs="Times New Roman"/>
                 <w:i/>
               </w:rPr>
             </m:ctrlPr>
@@ -735,7 +848,7 @@
           <m:e>
             <m:r>
               <w:rPr>
-                <w:rFonts w:ascii="Cambria Math" w:hAnsi="Cambria Math"/>
+                <w:rFonts w:ascii="Cambria Math" w:hAnsi="Cambria Math" w:cs="Times New Roman"/>
               </w:rPr>
               <m:t>a</m:t>
             </m:r>
@@ -743,7 +856,7 @@
           <m:sub>
             <m:r>
               <w:rPr>
-                <w:rFonts w:ascii="Cambria Math" w:hAnsi="Cambria Math"/>
+                <w:rFonts w:ascii="Cambria Math" w:hAnsi="Cambria Math" w:cs="Times New Roman"/>
               </w:rPr>
               <m:t>2</m:t>
             </m:r>
@@ -753,7 +866,7 @@
           <m:sSubPr>
             <m:ctrlPr>
               <w:rPr>
-                <w:rFonts w:ascii="Cambria Math" w:hAnsi="Cambria Math"/>
+                <w:rFonts w:ascii="Cambria Math" w:hAnsi="Cambria Math" w:cs="Times New Roman"/>
                 <w:i/>
               </w:rPr>
             </m:ctrlPr>
@@ -761,7 +874,7 @@
           <m:e>
             <m:r>
               <w:rPr>
-                <w:rFonts w:ascii="Cambria Math" w:hAnsi="Cambria Math"/>
+                <w:rFonts w:ascii="Cambria Math" w:hAnsi="Cambria Math" w:cs="Times New Roman"/>
               </w:rPr>
               <m:t>b</m:t>
             </m:r>
@@ -769,7 +882,7 @@
           <m:sub>
             <m:r>
               <w:rPr>
-                <w:rFonts w:ascii="Cambria Math" w:hAnsi="Cambria Math"/>
+                <w:rFonts w:ascii="Cambria Math" w:hAnsi="Cambria Math" w:cs="Times New Roman"/>
               </w:rPr>
               <m:t>1</m:t>
             </m:r>
@@ -777,62 +890,74 @@
         </m:sSub>
         <m:r>
           <w:rPr>
-            <w:rFonts w:ascii="Cambria Math" w:hAnsi="Cambria Math"/>
+            <w:rFonts w:ascii="Cambria Math" w:hAnsi="Cambria Math" w:cs="Times New Roman"/>
           </w:rPr>
           <m:t>)</m:t>
         </m:r>
       </m:oMath>
       <w:r>
+        <w:rPr>
+          <w:rFonts w:ascii="Times New Roman" w:hAnsi="Times New Roman" w:cs="Times New Roman"/>
+        </w:rPr>
         <w:t xml:space="preserve"> </w:t>
       </w:r>
     </w:p>
     <w:p>
       <w:pPr>
         <w:rPr>
-          <w:rFonts w:ascii="Times New Roman" w:eastAsia="Times New Roman" w:hAnsi="Times New Roman" w:cs="Times New Roman"/>
-        </w:rPr>
-      </w:pPr>
-    </w:p>
-    <w:p>
-      <w:pPr>
-        <w:ind w:left="720"/>
+          <w:rFonts w:ascii="Times New Roman" w:hAnsi="Times New Roman" w:cs="Times New Roman"/>
+        </w:rPr>
       </w:pPr>
     </w:p>
     <w:p>
       <w:pPr>
         <w:pStyle w:val="ListParagraph"/>
+        <w:rPr>
+          <w:rFonts w:ascii="Times New Roman" w:hAnsi="Times New Roman" w:cs="Times New Roman"/>
+        </w:rPr>
       </w:pPr>
     </w:p>
     <w:p>
       <w:pPr>
         <w:pStyle w:val="ListParagraph"/>
-      </w:pPr>
+        <w:rPr>
+          <w:rFonts w:ascii="Times New Roman" w:hAnsi="Times New Roman" w:cs="Times New Roman"/>
+        </w:rPr>
+      </w:pPr>
+      <w:r>
+        <w:rPr>
+          <w:rFonts w:ascii="Times New Roman" w:hAnsi="Times New Roman" w:cs="Times New Roman"/>
+          <w:highlight w:val="yellow"/>
+        </w:rPr>
+        <w:t xml:space="preserve">You will create a class </w:t>
+      </w:r>
+      <w:proofErr w:type="spellStart"/>
+      <w:r>
+        <w:rPr>
+          <w:rFonts w:ascii="Times New Roman" w:hAnsi="Times New Roman" w:cs="Times New Roman"/>
+          <w:highlight w:val="yellow"/>
+        </w:rPr>
+        <w:t>ComplexNumber</w:t>
+      </w:r>
+      <w:proofErr w:type="spellEnd"/>
+      <w:r>
+        <w:rPr>
+          <w:rFonts w:ascii="Times New Roman" w:hAnsi="Times New Roman" w:cs="Times New Roman"/>
+          <w:highlight w:val="yellow"/>
+        </w:rPr>
+        <w:t xml:space="preserve"> using the following UML:</w:t>
+      </w:r>
     </w:p>
     <w:p>
       <w:pPr>
         <w:pStyle w:val="ListParagraph"/>
-      </w:pPr>
-      <w:r>
-        <w:t xml:space="preserve">You will create a class </w:t>
-      </w:r>
-      <w:proofErr w:type="spellStart"/>
-      <w:r>
-        <w:rPr>
-          <w:rFonts w:ascii="Menlo" w:hAnsi="Menlo" w:cs="Menlo"/>
-        </w:rPr>
-        <w:t>ComplexNumber</w:t>
-      </w:r>
-      <w:proofErr w:type="spellEnd"/>
-      <w:r>
-        <w:t xml:space="preserve"> using the following UML:</w:t>
-      </w:r>
-    </w:p>
-    <w:p>
-      <w:pPr>
-        <w:pStyle w:val="ListParagraph"/>
-      </w:pPr>
-      <w:r>
-        <w:rPr>
+        <w:rPr>
+          <w:rFonts w:ascii="Times New Roman" w:hAnsi="Times New Roman" w:cs="Times New Roman"/>
+        </w:rPr>
+      </w:pPr>
+      <w:r>
+        <w:rPr>
+          <w:rFonts w:ascii="Times New Roman" w:hAnsi="Times New Roman" w:cs="Times New Roman"/>
           <w:noProof/>
           <w14:ligatures w14:val="standardContextual"/>
         </w:rPr>
@@ -891,126 +1016,142 @@
     <w:p>
       <w:pPr>
         <w:pStyle w:val="ListParagraph"/>
+        <w:rPr>
+          <w:rFonts w:ascii="Times New Roman" w:hAnsi="Times New Roman" w:cs="Times New Roman"/>
+        </w:rPr>
       </w:pPr>
     </w:p>
     <w:p>
       <w:pPr>
         <w:pStyle w:val="ListParagraph"/>
         <w:rPr>
-          <w:b/>
-        </w:rPr>
-      </w:pPr>
-      <w:r>
-        <w:rPr>
-          <w:b/>
+          <w:rFonts w:ascii="Times New Roman" w:hAnsi="Times New Roman" w:cs="Times New Roman"/>
+          <w:b/>
+        </w:rPr>
+      </w:pPr>
+      <w:r>
+        <w:rPr>
+          <w:rFonts w:ascii="Times New Roman" w:hAnsi="Times New Roman" w:cs="Times New Roman"/>
+          <w:b/>
+        </w:rPr>
+        <w:t>In standard UML parlance, “+” indicates that a field or method is public and “</w:t>
+      </w:r>
+      <w:proofErr w:type="gramStart"/>
+      <w:r>
+        <w:rPr>
+          <w:rFonts w:ascii="Times New Roman" w:hAnsi="Times New Roman" w:cs="Times New Roman"/>
+          <w:b/>
+        </w:rPr>
+        <w:t>-“ indicates</w:t>
+      </w:r>
+      <w:proofErr w:type="gramEnd"/>
+      <w:r>
+        <w:rPr>
+          <w:rFonts w:ascii="Times New Roman" w:hAnsi="Times New Roman" w:cs="Times New Roman"/>
+          <w:b/>
+        </w:rPr>
+        <w:t xml:space="preserve"> that a field or method is private. An underlined field or method indicates it is static.</w:t>
+      </w:r>
+    </w:p>
+    <w:p>
+      <w:pPr>
+        <w:pStyle w:val="ListParagraph"/>
+        <w:rPr>
+          <w:rFonts w:ascii="Times New Roman" w:hAnsi="Times New Roman" w:cs="Times New Roman"/>
+        </w:rPr>
+      </w:pPr>
+    </w:p>
+    <w:p>
+      <w:pPr>
+        <w:pStyle w:val="ListParagraph"/>
+        <w:rPr>
+          <w:rFonts w:ascii="Times New Roman" w:hAnsi="Times New Roman" w:cs="Times New Roman"/>
+        </w:rPr>
+      </w:pPr>
+    </w:p>
+    <w:p>
+      <w:pPr>
+        <w:pStyle w:val="ListParagraph"/>
+        <w:rPr>
+          <w:rFonts w:ascii="Times New Roman" w:hAnsi="Times New Roman" w:cs="Times New Roman"/>
+        </w:rPr>
+      </w:pPr>
+      <w:r>
+        <w:rPr>
+          <w:rFonts w:ascii="Times New Roman" w:hAnsi="Times New Roman" w:cs="Times New Roman"/>
         </w:rPr>
         <w:lastRenderedPageBreak/>
-        <w:t>In standard UML parlance, “+” indicates that a field or method is public and “</w:t>
-      </w:r>
-      <w:proofErr w:type="gramStart"/>
-      <w:r>
-        <w:rPr>
-          <w:b/>
-        </w:rPr>
-        <w:t>-</w:t>
-      </w:r>
-      <w:r>
-        <w:rPr>
-          <w:b/>
-        </w:rPr>
-        <w:t>“ indicates</w:t>
-      </w:r>
-      <w:proofErr w:type="gramEnd"/>
-      <w:r>
-        <w:rPr>
-          <w:b/>
-        </w:rPr>
-        <w:t xml:space="preserve"> that a field or method is private. An underlined field or method indicates it is static.</w:t>
-      </w:r>
-    </w:p>
-    <w:p>
-      <w:pPr>
-        <w:pStyle w:val="ListParagraph"/>
-      </w:pPr>
-    </w:p>
-    <w:p>
-      <w:pPr>
-        <w:pStyle w:val="ListParagraph"/>
-      </w:pPr>
-    </w:p>
-    <w:p>
-      <w:pPr>
-        <w:pStyle w:val="ListParagraph"/>
-      </w:pPr>
-      <w:r>
         <w:t xml:space="preserve">Create two complex numbers, </w:t>
       </w:r>
       <w:r>
         <w:rPr>
+          <w:rFonts w:ascii="Times New Roman" w:hAnsi="Times New Roman" w:cs="Times New Roman"/>
           <w:i/>
           <w:iCs/>
         </w:rPr>
         <w:t>7.5 + i4.2</w:t>
       </w:r>
       <w:r>
+        <w:rPr>
+          <w:rFonts w:ascii="Times New Roman" w:hAnsi="Times New Roman" w:cs="Times New Roman"/>
+        </w:rPr>
         <w:t xml:space="preserve"> and </w:t>
       </w:r>
       <w:r>
         <w:rPr>
+          <w:rFonts w:ascii="Times New Roman" w:hAnsi="Times New Roman" w:cs="Times New Roman"/>
           <w:i/>
           <w:iCs/>
         </w:rPr>
         <w:t>8.2 + i9.4</w:t>
       </w:r>
       <w:r>
+        <w:rPr>
+          <w:rFonts w:ascii="Times New Roman" w:hAnsi="Times New Roman" w:cs="Times New Roman"/>
+        </w:rPr>
         <w:t xml:space="preserve"> and add then, subtract them, and multiply them.</w:t>
       </w:r>
     </w:p>
     <w:p>
       <w:pPr>
         <w:pStyle w:val="ListParagraph"/>
+        <w:rPr>
+          <w:rFonts w:ascii="Times New Roman" w:hAnsi="Times New Roman" w:cs="Times New Roman"/>
+        </w:rPr>
       </w:pPr>
     </w:p>
     <w:p>
       <w:pPr>
         <w:pStyle w:val="ListParagraph"/>
+        <w:rPr>
+          <w:rFonts w:ascii="Times New Roman" w:hAnsi="Times New Roman" w:cs="Times New Roman"/>
+        </w:rPr>
       </w:pPr>
       <w:proofErr w:type="spellStart"/>
       <w:proofErr w:type="gramStart"/>
       <w:r>
         <w:rPr>
-          <w:rFonts w:ascii="Menlo" w:hAnsi="Menlo" w:cs="Menlo"/>
+          <w:rFonts w:ascii="Times New Roman" w:hAnsi="Times New Roman" w:cs="Times New Roman"/>
         </w:rPr>
         <w:t>toString</w:t>
       </w:r>
       <w:proofErr w:type="spellEnd"/>
       <w:r>
         <w:rPr>
-          <w:rFonts w:ascii="Menlo" w:hAnsi="Menlo" w:cs="Menlo"/>
+          <w:rFonts w:ascii="Times New Roman" w:hAnsi="Times New Roman" w:cs="Times New Roman"/>
         </w:rPr>
         <w:t>(</w:t>
       </w:r>
       <w:proofErr w:type="gramEnd"/>
       <w:r>
         <w:rPr>
-          <w:rFonts w:ascii="Menlo" w:hAnsi="Menlo" w:cs="Menlo"/>
-        </w:rPr>
-        <w:t>)</w:t>
-      </w:r>
-      <w:r>
-        <w:t xml:space="preserve"> should return a </w:t>
-      </w:r>
-      <w:r>
-        <w:rPr>
-          <w:rFonts w:ascii="Menlo" w:hAnsi="Menlo" w:cs="Menlo"/>
-        </w:rPr>
-        <w:t>String</w:t>
-      </w:r>
-      <w:r>
-        <w:t xml:space="preserve"> that says &lt;</w:t>
-      </w:r>
-      <w:r>
-        <w:rPr>
+          <w:rFonts w:ascii="Times New Roman" w:hAnsi="Times New Roman" w:cs="Times New Roman"/>
+        </w:rPr>
+        <w:t>) should return a String that says &lt;</w:t>
+      </w:r>
+      <w:r>
+        <w:rPr>
+          <w:rFonts w:ascii="Times New Roman" w:hAnsi="Times New Roman" w:cs="Times New Roman"/>
           <w:b/>
           <w:bCs/>
         </w:rPr>
@@ -1019,6 +1160,7 @@
       <w:proofErr w:type="spellStart"/>
       <w:r>
         <w:rPr>
+          <w:rFonts w:ascii="Times New Roman" w:hAnsi="Times New Roman" w:cs="Times New Roman"/>
           <w:b/>
           <w:bCs/>
         </w:rPr>
@@ -1027,66 +1169,58 @@
       <w:proofErr w:type="spellEnd"/>
       <w:r>
         <w:rPr>
+          <w:rFonts w:ascii="Times New Roman" w:hAnsi="Times New Roman" w:cs="Times New Roman"/>
           <w:b/>
           <w:bCs/>
         </w:rPr>
         <w:t>&lt;imaginary&gt;</w:t>
       </w:r>
       <w:r>
-        <w:t xml:space="preserve"> where &lt;real&gt; and &lt;imaginary&gt; are the values of the </w:t>
-      </w:r>
-      <w:r>
-        <w:rPr>
-          <w:rFonts w:ascii="Menlo" w:hAnsi="Menlo" w:cs="Menlo"/>
-        </w:rPr>
-        <w:t>real</w:t>
-      </w:r>
-      <w:r>
-        <w:t xml:space="preserve"> and </w:t>
-      </w:r>
-      <w:r>
-        <w:rPr>
-          <w:rFonts w:ascii="Menlo" w:hAnsi="Menlo" w:cs="Menlo"/>
-        </w:rPr>
-        <w:t>imaginary</w:t>
-      </w:r>
-      <w:r>
-        <w:t xml:space="preserve"> fields.</w:t>
+        <w:rPr>
+          <w:rFonts w:ascii="Times New Roman" w:hAnsi="Times New Roman" w:cs="Times New Roman"/>
+        </w:rPr>
+        <w:t xml:space="preserve"> where &lt;real&gt; and &lt;imaginary&gt; are the values of the real and imaginary fields.</w:t>
       </w:r>
     </w:p>
     <w:p>
       <w:pPr>
         <w:pStyle w:val="ListParagraph"/>
+        <w:rPr>
+          <w:rFonts w:ascii="Times New Roman" w:hAnsi="Times New Roman" w:cs="Times New Roman"/>
+        </w:rPr>
       </w:pPr>
     </w:p>
     <w:p>
       <w:pPr>
         <w:pStyle w:val="ListParagraph"/>
         <w:rPr>
-          <w:rFonts w:ascii="Menlo" w:hAnsi="Menlo" w:cs="Menlo"/>
-        </w:rPr>
-      </w:pPr>
-      <w:r>
+          <w:rFonts w:ascii="Times New Roman" w:hAnsi="Times New Roman" w:cs="Times New Roman"/>
+        </w:rPr>
+      </w:pPr>
+      <w:r>
+        <w:rPr>
+          <w:rFonts w:ascii="Times New Roman" w:hAnsi="Times New Roman" w:cs="Times New Roman"/>
+        </w:rPr>
         <w:t xml:space="preserve">1 Points Extra credit: implement </w:t>
       </w:r>
       <w:proofErr w:type="spellStart"/>
       <w:r>
         <w:rPr>
-          <w:rFonts w:ascii="Menlo" w:hAnsi="Menlo" w:cs="Menlo"/>
+          <w:rFonts w:ascii="Times New Roman" w:hAnsi="Times New Roman" w:cs="Times New Roman"/>
         </w:rPr>
         <w:t>ComplexNumber</w:t>
       </w:r>
       <w:proofErr w:type="spellEnd"/>
       <w:r>
         <w:rPr>
-          <w:rFonts w:ascii="Menlo" w:hAnsi="Menlo" w:cs="Menlo"/>
+          <w:rFonts w:ascii="Times New Roman" w:hAnsi="Times New Roman" w:cs="Times New Roman"/>
         </w:rPr>
         <w:t xml:space="preserve"> </w:t>
       </w:r>
       <w:proofErr w:type="gramStart"/>
       <w:r>
         <w:rPr>
-          <w:rFonts w:ascii="Menlo" w:hAnsi="Menlo" w:cs="Menlo"/>
+          <w:rFonts w:ascii="Times New Roman" w:hAnsi="Times New Roman" w:cs="Times New Roman"/>
         </w:rPr>
         <w:t>divide(</w:t>
       </w:r>
@@ -1094,30 +1228,43 @@
       <w:proofErr w:type="gramEnd"/>
       <w:r>
         <w:rPr>
-          <w:rFonts w:ascii="Menlo" w:hAnsi="Menlo" w:cs="Menlo"/>
+          <w:rFonts w:ascii="Times New Roman" w:hAnsi="Times New Roman" w:cs="Times New Roman"/>
         </w:rPr>
         <w:t>ComplexNumber</w:t>
       </w:r>
       <w:proofErr w:type="spellEnd"/>
       <w:r>
         <w:rPr>
-          <w:rFonts w:ascii="Menlo" w:hAnsi="Menlo" w:cs="Menlo"/>
+          <w:rFonts w:ascii="Times New Roman" w:hAnsi="Times New Roman" w:cs="Times New Roman"/>
         </w:rPr>
         <w:t xml:space="preserve"> divisor)</w:t>
       </w:r>
     </w:p>
-    <w:p/>
-    <w:p/>
-    <w:p>
-      <w:pPr>
-        <w:rPr>
-          <w:rFonts w:ascii="Calibri" w:eastAsia="Times New Roman" w:hAnsi="Calibri" w:cs="Times New Roman"/>
+    <w:p>
+      <w:pPr>
+        <w:rPr>
+          <w:rFonts w:ascii="Times New Roman" w:hAnsi="Times New Roman" w:cs="Times New Roman"/>
+        </w:rPr>
+      </w:pPr>
+    </w:p>
+    <w:p>
+      <w:pPr>
+        <w:rPr>
+          <w:rFonts w:ascii="Times New Roman" w:hAnsi="Times New Roman" w:cs="Times New Roman"/>
+        </w:rPr>
+      </w:pPr>
+    </w:p>
+    <w:p>
+      <w:pPr>
+        <w:rPr>
+          <w:rFonts w:ascii="Times New Roman" w:eastAsia="Times New Roman" w:hAnsi="Times New Roman" w:cs="Times New Roman"/>
           <w:szCs w:val="22"/>
           <w:lang w:eastAsia="ko-KR"/>
         </w:rPr>
       </w:pPr>
       <w:r>
         <w:rPr>
+          <w:rFonts w:ascii="Times New Roman" w:hAnsi="Times New Roman" w:cs="Times New Roman"/>
           <w:lang w:eastAsia="ko-KR"/>
         </w:rPr>
         <w:br w:type="page"/>
@@ -1131,11 +1278,13 @@
           <w:numId w:val="1"/>
         </w:numPr>
         <w:rPr>
-          <w:lang w:eastAsia="ko-KR"/>
-        </w:rPr>
-      </w:pPr>
-      <w:r>
-        <w:rPr>
+          <w:rFonts w:ascii="Times New Roman" w:hAnsi="Times New Roman"/>
+          <w:lang w:eastAsia="ko-KR"/>
+        </w:rPr>
+      </w:pPr>
+      <w:r>
+        <w:rPr>
+          <w:rFonts w:ascii="Times New Roman" w:hAnsi="Times New Roman"/>
           <w:lang w:eastAsia="ko-KR"/>
         </w:rPr>
         <w:lastRenderedPageBreak/>
@@ -1147,6 +1296,7 @@
         <w:pStyle w:val="PFWBodyCambria"/>
         <w:ind w:left="720"/>
         <w:rPr>
+          <w:rFonts w:ascii="Times New Roman" w:hAnsi="Times New Roman"/>
           <w:lang w:eastAsia="ko-KR"/>
         </w:rPr>
       </w:pPr>
@@ -1156,6 +1306,7 @@
         <w:pStyle w:val="PFWBodyCambria"/>
         <w:ind w:left="720"/>
         <w:rPr>
+          <w:rFonts w:ascii="Times New Roman" w:hAnsi="Times New Roman"/>
           <w:lang w:eastAsia="ko-KR"/>
         </w:rPr>
       </w:pPr>
@@ -1165,26 +1316,33 @@
         <w:pStyle w:val="PFWBodyCambria"/>
         <w:ind w:left="720"/>
         <w:rPr>
-          <w:lang w:eastAsia="ko-KR"/>
-        </w:rPr>
-      </w:pPr>
-      <w:r>
+          <w:rFonts w:ascii="Times New Roman" w:hAnsi="Times New Roman"/>
+          <w:lang w:eastAsia="ko-KR"/>
+        </w:rPr>
+      </w:pPr>
+      <w:r>
+        <w:rPr>
+          <w:rFonts w:ascii="Times New Roman" w:hAnsi="Times New Roman"/>
+        </w:rPr>
         <w:t xml:space="preserve">Your objective is to develop the </w:t>
       </w:r>
       <w:r>
         <w:rPr>
-          <w:rFonts w:ascii="Courier New" w:hAnsi="Courier New" w:cs="Courier New"/>
+          <w:rFonts w:ascii="Times New Roman" w:hAnsi="Times New Roman"/>
           <w:b/>
           <w:bCs/>
         </w:rPr>
         <w:t>Student</w:t>
       </w:r>
       <w:r>
+        <w:rPr>
+          <w:rFonts w:ascii="Times New Roman" w:hAnsi="Times New Roman"/>
+        </w:rPr>
         <w:t xml:space="preserve"> and </w:t>
       </w:r>
       <w:r>
         <w:rPr>
-          <w:rFonts w:ascii="Courier New" w:hAnsi="Courier New" w:cs="Courier New"/>
+          <w:rFonts w:ascii="Times New Roman" w:hAnsi="Times New Roman"/>
           <w:b/>
           <w:bCs/>
         </w:rPr>
@@ -1192,24 +1350,45 @@
       </w:r>
       <w:r>
         <w:rPr>
-          <w:rFonts w:ascii="Courier New" w:hAnsi="Courier New" w:cs="Courier New"/>
+          <w:rFonts w:ascii="Times New Roman" w:hAnsi="Times New Roman"/>
           <w:b/>
           <w:bCs/>
         </w:rPr>
         <w:t xml:space="preserve"> </w:t>
       </w:r>
       <w:r>
+        <w:rPr>
+          <w:rFonts w:ascii="Times New Roman" w:hAnsi="Times New Roman"/>
+        </w:rPr>
         <w:t>class</w:t>
       </w:r>
       <w:r>
+        <w:rPr>
+          <w:rFonts w:ascii="Times New Roman" w:hAnsi="Times New Roman"/>
+        </w:rPr>
         <w:t>es</w:t>
       </w:r>
       <w:r>
+        <w:rPr>
+          <w:rFonts w:ascii="Times New Roman" w:hAnsi="Times New Roman"/>
+        </w:rPr>
         <w:t xml:space="preserve"> and to use their methods. The classes are described below to guide you.</w:t>
       </w:r>
     </w:p>
-    <w:p/>
-    <w:p/>
+    <w:p>
+      <w:pPr>
+        <w:rPr>
+          <w:rFonts w:ascii="Times New Roman" w:hAnsi="Times New Roman" w:cs="Times New Roman"/>
+        </w:rPr>
+      </w:pPr>
+    </w:p>
+    <w:p>
+      <w:pPr>
+        <w:rPr>
+          <w:rFonts w:ascii="Times New Roman" w:hAnsi="Times New Roman" w:cs="Times New Roman"/>
+        </w:rPr>
+      </w:pPr>
+    </w:p>
     <w:p>
       <w:pPr>
         <w:pStyle w:val="ListParagraph"/>
@@ -1218,13 +1397,14 @@
           <w:numId w:val="2"/>
         </w:numPr>
         <w:rPr>
-          <w:b/>
-          <w:bCs/>
-        </w:rPr>
-      </w:pPr>
-      <w:r>
-        <w:rPr>
-          <w:rFonts w:ascii="Menlo" w:hAnsi="Menlo" w:cs="Menlo"/>
+          <w:rFonts w:ascii="Times New Roman" w:hAnsi="Times New Roman" w:cs="Times New Roman"/>
+          <w:b/>
+          <w:bCs/>
+        </w:rPr>
+      </w:pPr>
+      <w:r>
+        <w:rPr>
+          <w:rFonts w:ascii="Times New Roman" w:hAnsi="Times New Roman" w:cs="Times New Roman"/>
           <w:b/>
           <w:bCs/>
         </w:rPr>
@@ -1248,12 +1428,14 @@
     <w:p>
       <w:pPr>
         <w:rPr>
-          <w:bCs/>
-          <w:lang w:eastAsia="ko-KR"/>
-        </w:rPr>
-      </w:pPr>
-      <w:r>
-        <w:rPr>
+          <w:rFonts w:ascii="Times New Roman" w:hAnsi="Times New Roman" w:cs="Times New Roman"/>
+          <w:bCs/>
+          <w:lang w:eastAsia="ko-KR"/>
+        </w:rPr>
+      </w:pPr>
+      <w:r>
+        <w:rPr>
+          <w:rFonts w:ascii="Times New Roman" w:hAnsi="Times New Roman" w:cs="Times New Roman"/>
           <w:lang w:eastAsia="ko-KR"/>
         </w:rPr>
         <w:t xml:space="preserve">The </w:t>
@@ -1261,7 +1443,7 @@
       <w:proofErr w:type="gramStart"/>
       <w:r>
         <w:rPr>
-          <w:rFonts w:ascii="Courier New" w:hAnsi="Courier New" w:cs="Courier New"/>
+          <w:rFonts w:ascii="Times New Roman" w:hAnsi="Times New Roman" w:cs="Times New Roman"/>
           <w:b/>
           <w:bCs/>
         </w:rPr>
@@ -1269,28 +1451,35 @@
       </w:r>
       <w:proofErr w:type="gramEnd"/>
       <w:r>
+        <w:rPr>
+          <w:rFonts w:ascii="Times New Roman" w:hAnsi="Times New Roman" w:cs="Times New Roman"/>
+        </w:rPr>
         <w:t xml:space="preserve"> </w:t>
       </w:r>
       <w:r>
         <w:rPr>
+          <w:rFonts w:ascii="Times New Roman" w:hAnsi="Times New Roman" w:cs="Times New Roman"/>
           <w:lang w:eastAsia="ko-KR"/>
         </w:rPr>
         <w:t xml:space="preserve">class contains data related to </w:t>
       </w:r>
       <w:r>
         <w:rPr>
+          <w:rFonts w:ascii="Times New Roman" w:hAnsi="Times New Roman" w:cs="Times New Roman"/>
           <w:lang w:eastAsia="ko-KR"/>
         </w:rPr>
         <w:t xml:space="preserve">a </w:t>
       </w:r>
       <w:r>
         <w:rPr>
+          <w:rFonts w:ascii="Times New Roman" w:hAnsi="Times New Roman" w:cs="Times New Roman"/>
           <w:lang w:eastAsia="ko-KR"/>
         </w:rPr>
         <w:t>student</w:t>
       </w:r>
       <w:r>
         <w:rPr>
+          <w:rFonts w:ascii="Times New Roman" w:hAnsi="Times New Roman" w:cs="Times New Roman"/>
           <w:bCs/>
           <w:lang w:eastAsia="ko-KR"/>
         </w:rPr>
@@ -1298,6 +1487,7 @@
       </w:r>
       <w:r>
         <w:rPr>
+          <w:rFonts w:ascii="Times New Roman" w:hAnsi="Times New Roman" w:cs="Times New Roman"/>
           <w:bCs/>
           <w:lang w:eastAsia="ko-KR"/>
         </w:rPr>
@@ -1307,19 +1497,19 @@
     <w:p>
       <w:pPr>
         <w:rPr>
-          <w:rFonts w:eastAsia="Times New Roman"/>
-        </w:rPr>
-      </w:pPr>
-    </w:p>
-    <w:p>
-      <w:pPr>
-        <w:rPr>
-          <w:rFonts w:eastAsia="Times New Roman"/>
-        </w:rPr>
-      </w:pPr>
-      <w:r>
-        <w:rPr>
-          <w:rFonts w:eastAsia="Times New Roman"/>
+          <w:rFonts w:ascii="Times New Roman" w:eastAsia="Times New Roman" w:hAnsi="Times New Roman" w:cs="Times New Roman"/>
+        </w:rPr>
+      </w:pPr>
+    </w:p>
+    <w:p>
+      <w:pPr>
+        <w:rPr>
+          <w:rFonts w:ascii="Times New Roman" w:eastAsia="Times New Roman" w:hAnsi="Times New Roman" w:cs="Times New Roman"/>
+        </w:rPr>
+      </w:pPr>
+      <w:r>
+        <w:rPr>
+          <w:rFonts w:ascii="Times New Roman" w:eastAsia="Times New Roman" w:hAnsi="Times New Roman" w:cs="Times New Roman"/>
           <w:noProof/>
           <w14:ligatures w14:val="standardContextual"/>
         </w:rPr>
@@ -1376,157 +1566,345 @@
       </w:r>
       <w:r>
         <w:rPr>
-          <w:rFonts w:eastAsia="Times New Roman"/>
+          <w:rFonts w:ascii="Times New Roman" w:eastAsia="Times New Roman" w:hAnsi="Times New Roman" w:cs="Times New Roman"/>
         </w:rPr>
         <w:fldChar w:fldCharType="begin"/>
       </w:r>
       <w:r>
         <w:rPr>
-          <w:rFonts w:eastAsia="Times New Roman"/>
+          <w:rFonts w:ascii="Times New Roman" w:eastAsia="Times New Roman" w:hAnsi="Times New Roman" w:cs="Times New Roman"/>
         </w:rPr>
         <w:instrText xml:space="preserve"> INCLUDEPICTURE "https://static.wikia.nocookie.net/finalfantasy/images/8/8e/White_Mage_Artwork_XIV.png/revision/latest?cb=20170723180725" \* MERGEFORMATINET </w:instrText>
       </w:r>
       <w:r>
         <w:rPr>
-          <w:rFonts w:eastAsia="Times New Roman"/>
+          <w:rFonts w:ascii="Times New Roman" w:eastAsia="Times New Roman" w:hAnsi="Times New Roman" w:cs="Times New Roman"/>
         </w:rPr>
         <w:fldChar w:fldCharType="separate"/>
       </w:r>
       <w:r>
         <w:rPr>
-          <w:rFonts w:eastAsia="Times New Roman"/>
+          <w:rFonts w:ascii="Times New Roman" w:eastAsia="Times New Roman" w:hAnsi="Times New Roman" w:cs="Times New Roman"/>
         </w:rPr>
         <w:fldChar w:fldCharType="end"/>
       </w:r>
       <w:r>
         <w:rPr>
-          <w:rFonts w:eastAsia="Times New Roman"/>
+          <w:rFonts w:ascii="Times New Roman" w:eastAsia="Times New Roman" w:hAnsi="Times New Roman" w:cs="Times New Roman"/>
         </w:rPr>
         <w:fldChar w:fldCharType="begin"/>
       </w:r>
       <w:r>
         <w:rPr>
-          <w:rFonts w:eastAsia="Times New Roman"/>
+          <w:rFonts w:ascii="Times New Roman" w:eastAsia="Times New Roman" w:hAnsi="Times New Roman" w:cs="Times New Roman"/>
         </w:rPr>
         <w:instrText xml:space="preserve"> INCLUDEPICTURE "https://static.wikia.nocookie.net/finalfantasy/images/c/c5/Elezen_Black_Mage_XIV.png/revision/latest?cb=20130516225754" \* MERGEFORMATINET </w:instrText>
       </w:r>
       <w:r>
         <w:rPr>
-          <w:rFonts w:eastAsia="Times New Roman"/>
+          <w:rFonts w:ascii="Times New Roman" w:eastAsia="Times New Roman" w:hAnsi="Times New Roman" w:cs="Times New Roman"/>
         </w:rPr>
         <w:fldChar w:fldCharType="separate"/>
       </w:r>
       <w:r>
         <w:rPr>
-          <w:rFonts w:eastAsia="Times New Roman"/>
+          <w:rFonts w:ascii="Times New Roman" w:eastAsia="Times New Roman" w:hAnsi="Times New Roman" w:cs="Times New Roman"/>
         </w:rPr>
         <w:fldChar w:fldCharType="end"/>
       </w:r>
       <w:r>
         <w:rPr>
-          <w:rFonts w:eastAsia="Times New Roman"/>
+          <w:rFonts w:ascii="Times New Roman" w:eastAsia="Times New Roman" w:hAnsi="Times New Roman" w:cs="Times New Roman"/>
         </w:rPr>
         <w:fldChar w:fldCharType="begin"/>
       </w:r>
       <w:r>
         <w:rPr>
-          <w:rFonts w:eastAsia="Times New Roman"/>
+          <w:rFonts w:ascii="Times New Roman" w:eastAsia="Times New Roman" w:hAnsi="Times New Roman" w:cs="Times New Roman"/>
         </w:rPr>
         <w:instrText xml:space="preserve"> INCLUDEPICTURE "https://ffxivaddicts.com/img/icons/jobs/ninja/ninja-artwork.png.pagespeed.ce.cv1lOiXA8f.png" \* MERGEFORMATINET </w:instrText>
       </w:r>
       <w:r>
         <w:rPr>
-          <w:rFonts w:eastAsia="Times New Roman"/>
+          <w:rFonts w:ascii="Times New Roman" w:eastAsia="Times New Roman" w:hAnsi="Times New Roman" w:cs="Times New Roman"/>
         </w:rPr>
         <w:fldChar w:fldCharType="separate"/>
       </w:r>
       <w:r>
         <w:rPr>
-          <w:rFonts w:eastAsia="Times New Roman"/>
+          <w:rFonts w:ascii="Times New Roman" w:eastAsia="Times New Roman" w:hAnsi="Times New Roman" w:cs="Times New Roman"/>
         </w:rPr>
         <w:fldChar w:fldCharType="end"/>
       </w:r>
       <w:r>
         <w:rPr>
-          <w:rFonts w:eastAsia="Times New Roman"/>
+          <w:rFonts w:ascii="Times New Roman" w:eastAsia="Times New Roman" w:hAnsi="Times New Roman" w:cs="Times New Roman"/>
         </w:rPr>
         <w:fldChar w:fldCharType="begin"/>
       </w:r>
       <w:r>
         <w:rPr>
-          <w:rFonts w:eastAsia="Times New Roman"/>
+          <w:rFonts w:ascii="Times New Roman" w:eastAsia="Times New Roman" w:hAnsi="Times New Roman" w:cs="Times New Roman"/>
         </w:rPr>
         <w:instrText xml:space="preserve"> INCLUDEPICTURE "https://static.wikia.nocookie.net/finalfantasy/images/1/1e/Warrior_Artwork_XIV.png/revision/latest/scale-to-width/360?cb=20170723180723" \* MERGEFORMATINET </w:instrText>
       </w:r>
       <w:r>
         <w:rPr>
-          <w:rFonts w:eastAsia="Times New Roman"/>
+          <w:rFonts w:ascii="Times New Roman" w:eastAsia="Times New Roman" w:hAnsi="Times New Roman" w:cs="Times New Roman"/>
         </w:rPr>
         <w:fldChar w:fldCharType="separate"/>
       </w:r>
       <w:r>
         <w:rPr>
-          <w:rFonts w:eastAsia="Times New Roman"/>
+          <w:rFonts w:ascii="Times New Roman" w:eastAsia="Times New Roman" w:hAnsi="Times New Roman" w:cs="Times New Roman"/>
         </w:rPr>
         <w:fldChar w:fldCharType="end"/>
       </w:r>
     </w:p>
     <w:p>
       <w:pPr>
-        <w:ind w:firstLine="360"/>
-      </w:pPr>
-      <w:r>
-        <w:t xml:space="preserve">The grades array should have a length of 5 and be initialized with the values of -1, indicating that there is no grade for that index yet. </w:t>
-      </w:r>
-      <w:proofErr w:type="spellStart"/>
-      <w:r>
-        <w:rPr>
-          <w:rFonts w:ascii="Menlo" w:hAnsi="Menlo" w:cs="Menlo"/>
-        </w:rPr>
-        <w:t>getGrades</w:t>
-      </w:r>
-      <w:proofErr w:type="spellEnd"/>
-      <w:r>
-        <w:t xml:space="preserve"> should return a </w:t>
-      </w:r>
-      <w:r>
-        <w:rPr>
-          <w:b/>
-          <w:bCs/>
-        </w:rPr>
-        <w:t>copy</w:t>
-      </w:r>
-      <w:r>
-        <w:t xml:space="preserve"> of the grades array, not the original grades array</w:t>
-      </w:r>
-      <w:r>
-        <w:t>.</w:t>
-      </w:r>
-      <w:r>
-        <w:t xml:space="preserve"> The constructor should automatically generate an ID. </w:t>
-      </w:r>
-    </w:p>
-    <w:p>
-      <w:pPr>
-        <w:ind w:firstLine="360"/>
-      </w:pPr>
-    </w:p>
-    <w:p>
-      <w:pPr>
-        <w:ind w:firstLine="360"/>
+        <w:ind w:left="360"/>
+        <w:rPr>
+          <w:rFonts w:ascii="Times New Roman" w:hAnsi="Times New Roman" w:cs="Times New Roman"/>
+          <w:b/>
+          <w:bCs/>
+        </w:rPr>
+      </w:pPr>
+      <w:r>
+        <w:rPr>
+          <w:rFonts w:ascii="Times New Roman" w:hAnsi="Times New Roman" w:cs="Times New Roman"/>
+          <w:b/>
+          <w:bCs/>
+        </w:rPr>
+        <w:t xml:space="preserve">TASKS / Requirements: </w:t>
+      </w:r>
+    </w:p>
+    <w:p>
+      <w:pPr>
+        <w:ind w:left="360"/>
+        <w:rPr>
+          <w:rFonts w:ascii="Times New Roman" w:hAnsi="Times New Roman" w:cs="Times New Roman"/>
+        </w:rPr>
+      </w:pPr>
+    </w:p>
+    <w:p>
+      <w:pPr>
+        <w:pStyle w:val="ListParagraph"/>
+        <w:numPr>
+          <w:ilvl w:val="0"/>
+          <w:numId w:val="4"/>
+        </w:numPr>
+        <w:rPr>
+          <w:rFonts w:ascii="Times New Roman" w:hAnsi="Times New Roman" w:cs="Times New Roman"/>
+        </w:rPr>
+      </w:pPr>
+      <w:r>
+        <w:rPr>
+          <w:rFonts w:ascii="Times New Roman" w:hAnsi="Times New Roman" w:cs="Times New Roman"/>
+          <w:b/>
+          <w:bCs/>
+        </w:rPr>
+        <w:t>Student Constructor</w:t>
+      </w:r>
+      <w:r>
+        <w:rPr>
+          <w:rFonts w:ascii="Times New Roman" w:hAnsi="Times New Roman" w:cs="Times New Roman"/>
+        </w:rPr>
+        <w:t xml:space="preserve"> </w:t>
+      </w:r>
+      <w:r>
+        <w:rPr>
+          <w:rFonts w:ascii="Times New Roman" w:hAnsi="Times New Roman" w:cs="Times New Roman"/>
+        </w:rPr>
+        <w:sym w:font="Wingdings" w:char="F0E0"/>
+      </w:r>
+    </w:p>
+    <w:p>
+      <w:pPr>
+        <w:pStyle w:val="ListParagraph"/>
+        <w:numPr>
+          <w:ilvl w:val="1"/>
+          <w:numId w:val="4"/>
+        </w:numPr>
+        <w:rPr>
+          <w:rFonts w:ascii="Times New Roman" w:hAnsi="Times New Roman" w:cs="Times New Roman"/>
+        </w:rPr>
+      </w:pPr>
+      <w:r>
+        <w:rPr>
+          <w:rFonts w:ascii="Times New Roman" w:hAnsi="Times New Roman" w:cs="Times New Roman"/>
+        </w:rPr>
+        <w:t xml:space="preserve">The grades array should have a length of </w:t>
+      </w:r>
+      <w:r>
+        <w:rPr>
+          <w:rFonts w:ascii="Times New Roman" w:hAnsi="Times New Roman" w:cs="Times New Roman"/>
+        </w:rPr>
+        <w:t>x (in this case 5)</w:t>
+      </w:r>
+      <w:r>
+        <w:rPr>
+          <w:rFonts w:ascii="Times New Roman" w:hAnsi="Times New Roman" w:cs="Times New Roman"/>
+        </w:rPr>
+        <w:t xml:space="preserve"> and be </w:t>
+      </w:r>
+      <w:r>
+        <w:rPr>
+          <w:rFonts w:ascii="Times New Roman" w:hAnsi="Times New Roman" w:cs="Times New Roman"/>
+          <w:highlight w:val="yellow"/>
+        </w:rPr>
+        <w:t>initialized with the values of -1</w:t>
+      </w:r>
+      <w:r>
+        <w:rPr>
+          <w:rFonts w:ascii="Times New Roman" w:hAnsi="Times New Roman" w:cs="Times New Roman"/>
+        </w:rPr>
+        <w:t>, indicating that there is no grade for that index yet.</w:t>
+      </w:r>
+    </w:p>
+    <w:p>
+      <w:pPr>
+        <w:pStyle w:val="ListParagraph"/>
+        <w:numPr>
+          <w:ilvl w:val="1"/>
+          <w:numId w:val="4"/>
+        </w:numPr>
+        <w:rPr>
+          <w:rFonts w:ascii="Times New Roman" w:hAnsi="Times New Roman" w:cs="Times New Roman"/>
+        </w:rPr>
+      </w:pPr>
+      <w:r>
+        <w:rPr>
+          <w:rFonts w:ascii="Times New Roman" w:hAnsi="Times New Roman" w:cs="Times New Roman"/>
+        </w:rPr>
+        <w:t>The constructor should automatically generate an ID.</w:t>
+      </w:r>
+    </w:p>
+    <w:p>
+      <w:pPr>
+        <w:pStyle w:val="ListParagraph"/>
+        <w:numPr>
+          <w:ilvl w:val="0"/>
+          <w:numId w:val="4"/>
+        </w:numPr>
+        <w:rPr>
+          <w:rFonts w:ascii="Times New Roman" w:hAnsi="Times New Roman" w:cs="Times New Roman"/>
+        </w:rPr>
       </w:pPr>
       <w:proofErr w:type="spellStart"/>
       <w:proofErr w:type="gramStart"/>
       <w:r>
         <w:rPr>
-          <w:rFonts w:ascii="Menlo" w:hAnsi="Menlo" w:cs="Menlo"/>
+          <w:rFonts w:ascii="Times New Roman" w:hAnsi="Times New Roman" w:cs="Times New Roman"/>
+          <w:b/>
+          <w:bCs/>
+        </w:rPr>
+        <w:t>getGrades</w:t>
+      </w:r>
+      <w:proofErr w:type="spellEnd"/>
+      <w:r>
+        <w:rPr>
+          <w:rFonts w:ascii="Times New Roman" w:hAnsi="Times New Roman" w:cs="Times New Roman"/>
+          <w:b/>
+          <w:bCs/>
+        </w:rPr>
+        <w:t>(</w:t>
+      </w:r>
+      <w:proofErr w:type="gramEnd"/>
+      <w:r>
+        <w:rPr>
+          <w:rFonts w:ascii="Times New Roman" w:hAnsi="Times New Roman" w:cs="Times New Roman"/>
+          <w:b/>
+          <w:bCs/>
+        </w:rPr>
+        <w:t>)</w:t>
+      </w:r>
+      <w:r>
+        <w:rPr>
+          <w:rFonts w:ascii="Times New Roman" w:hAnsi="Times New Roman" w:cs="Times New Roman"/>
+        </w:rPr>
+        <w:t xml:space="preserve"> </w:t>
+      </w:r>
+      <w:r>
+        <w:rPr>
+          <w:rFonts w:ascii="Times New Roman" w:hAnsi="Times New Roman" w:cs="Times New Roman"/>
+        </w:rPr>
+        <w:sym w:font="Wingdings" w:char="F0E0"/>
+      </w:r>
+      <w:r>
+        <w:rPr>
+          <w:rFonts w:ascii="Times New Roman" w:hAnsi="Times New Roman" w:cs="Times New Roman"/>
+        </w:rPr>
+        <w:t xml:space="preserve"> </w:t>
+      </w:r>
+      <w:r>
+        <w:rPr>
+          <w:rFonts w:ascii="Times New Roman" w:hAnsi="Times New Roman" w:cs="Times New Roman"/>
+        </w:rPr>
+        <w:t xml:space="preserve">should </w:t>
+      </w:r>
+      <w:r>
+        <w:rPr>
+          <w:rFonts w:ascii="Times New Roman" w:hAnsi="Times New Roman" w:cs="Times New Roman"/>
+          <w:highlight w:val="yellow"/>
+        </w:rPr>
+        <w:t xml:space="preserve">return a </w:t>
+      </w:r>
+      <w:r>
+        <w:rPr>
+          <w:rFonts w:ascii="Times New Roman" w:hAnsi="Times New Roman" w:cs="Times New Roman"/>
+          <w:b/>
+          <w:bCs/>
+          <w:highlight w:val="yellow"/>
+        </w:rPr>
+        <w:t>copy</w:t>
+      </w:r>
+      <w:r>
+        <w:rPr>
+          <w:rFonts w:ascii="Times New Roman" w:hAnsi="Times New Roman" w:cs="Times New Roman"/>
+        </w:rPr>
+        <w:t xml:space="preserve"> of the grades array, not the original grades array</w:t>
+      </w:r>
+      <w:r>
+        <w:rPr>
+          <w:rFonts w:ascii="Times New Roman" w:hAnsi="Times New Roman" w:cs="Times New Roman"/>
+        </w:rPr>
+        <w:t>.</w:t>
+      </w:r>
+      <w:r>
+        <w:rPr>
+          <w:rFonts w:ascii="Times New Roman" w:hAnsi="Times New Roman" w:cs="Times New Roman"/>
+        </w:rPr>
+        <w:t xml:space="preserve"> </w:t>
+      </w:r>
+    </w:p>
+    <w:p>
+      <w:pPr>
+        <w:pStyle w:val="ListParagraph"/>
+        <w:numPr>
+          <w:ilvl w:val="0"/>
+          <w:numId w:val="4"/>
+        </w:numPr>
+        <w:rPr>
+          <w:rFonts w:ascii="Times New Roman" w:hAnsi="Times New Roman" w:cs="Times New Roman"/>
+        </w:rPr>
+      </w:pPr>
+      <w:proofErr w:type="spellStart"/>
+      <w:proofErr w:type="gramStart"/>
+      <w:r>
+        <w:rPr>
+          <w:rFonts w:ascii="Times New Roman" w:hAnsi="Times New Roman" w:cs="Times New Roman"/>
+          <w:b/>
+          <w:bCs/>
         </w:rPr>
         <w:t>setGrades</w:t>
       </w:r>
       <w:proofErr w:type="spellEnd"/>
       <w:r>
         <w:rPr>
-          <w:rFonts w:ascii="Menlo" w:hAnsi="Menlo" w:cs="Menlo"/>
+          <w:rFonts w:ascii="Times New Roman" w:hAnsi="Times New Roman" w:cs="Times New Roman"/>
+          <w:b/>
+          <w:bCs/>
         </w:rPr>
         <w:t>(</w:t>
       </w:r>
@@ -1534,71 +1912,231 @@
       <w:proofErr w:type="gramEnd"/>
       <w:r>
         <w:rPr>
-          <w:rFonts w:ascii="Menlo" w:hAnsi="Menlo" w:cs="Menlo"/>
+          <w:rFonts w:ascii="Times New Roman" w:hAnsi="Times New Roman" w:cs="Times New Roman"/>
+          <w:b/>
+          <w:bCs/>
         </w:rPr>
         <w:t>assignmentIndex</w:t>
       </w:r>
       <w:proofErr w:type="spellEnd"/>
       <w:r>
         <w:rPr>
-          <w:rFonts w:ascii="Menlo" w:hAnsi="Menlo" w:cs="Menlo"/>
+          <w:rFonts w:ascii="Times New Roman" w:hAnsi="Times New Roman" w:cs="Times New Roman"/>
+          <w:b/>
+          <w:bCs/>
         </w:rPr>
         <w:t>, grade)</w:t>
       </w:r>
       <w:r>
-        <w:t xml:space="preserve"> should set the grade of </w:t>
-      </w:r>
-      <w:r>
-        <w:t>an existing index of the grades array with a grade value of between 0-100 (inclusive). If the call violates either of those constraints, it should do nothing.</w:t>
-      </w:r>
-    </w:p>
-    <w:p>
-      <w:pPr>
-        <w:ind w:firstLine="360"/>
-      </w:pPr>
-    </w:p>
-    <w:p>
-      <w:pPr>
-        <w:ind w:firstLine="360"/>
+        <w:rPr>
+          <w:rFonts w:ascii="Times New Roman" w:hAnsi="Times New Roman" w:cs="Times New Roman"/>
+        </w:rPr>
+        <w:t xml:space="preserve"> </w:t>
+      </w:r>
+      <w:r>
+        <w:rPr>
+          <w:rFonts w:ascii="Times New Roman" w:hAnsi="Times New Roman" w:cs="Times New Roman"/>
+        </w:rPr>
+        <w:sym w:font="Wingdings" w:char="F0E0"/>
+      </w:r>
+    </w:p>
+    <w:p>
+      <w:pPr>
+        <w:pStyle w:val="ListParagraph"/>
+        <w:numPr>
+          <w:ilvl w:val="1"/>
+          <w:numId w:val="4"/>
+        </w:numPr>
+        <w:rPr>
+          <w:rFonts w:ascii="Times New Roman" w:hAnsi="Times New Roman" w:cs="Times New Roman"/>
+        </w:rPr>
+      </w:pPr>
+      <w:r>
+        <w:rPr>
+          <w:rFonts w:ascii="Times New Roman" w:hAnsi="Times New Roman" w:cs="Times New Roman"/>
+        </w:rPr>
+        <w:t xml:space="preserve">should set the grade of </w:t>
+      </w:r>
+      <w:r>
+        <w:rPr>
+          <w:rFonts w:ascii="Times New Roman" w:hAnsi="Times New Roman" w:cs="Times New Roman"/>
+        </w:rPr>
+        <w:t xml:space="preserve">an </w:t>
+      </w:r>
+      <w:r>
+        <w:rPr>
+          <w:rFonts w:ascii="Times New Roman" w:hAnsi="Times New Roman" w:cs="Times New Roman"/>
+          <w:highlight w:val="yellow"/>
+        </w:rPr>
+        <w:t>existing index</w:t>
+      </w:r>
+      <w:r>
+        <w:rPr>
+          <w:rFonts w:ascii="Times New Roman" w:hAnsi="Times New Roman" w:cs="Times New Roman"/>
+        </w:rPr>
+        <w:t xml:space="preserve"> of the grades array with a grade value of between 0-100 (inclusive).</w:t>
+      </w:r>
+    </w:p>
+    <w:p>
+      <w:pPr>
+        <w:pStyle w:val="ListParagraph"/>
+        <w:numPr>
+          <w:ilvl w:val="1"/>
+          <w:numId w:val="4"/>
+        </w:numPr>
+        <w:rPr>
+          <w:rFonts w:ascii="Times New Roman" w:hAnsi="Times New Roman" w:cs="Times New Roman"/>
+        </w:rPr>
+      </w:pPr>
+      <w:r>
+        <w:rPr>
+          <w:rFonts w:ascii="Times New Roman" w:hAnsi="Times New Roman" w:cs="Times New Roman"/>
+        </w:rPr>
+        <w:t>Error Handling</w:t>
+      </w:r>
+      <w:r>
+        <w:rPr>
+          <w:rFonts w:ascii="Times New Roman" w:hAnsi="Times New Roman" w:cs="Times New Roman"/>
+        </w:rPr>
+        <w:t xml:space="preserve"> </w:t>
+      </w:r>
+      <w:r>
+        <w:rPr>
+          <w:rFonts w:ascii="Times New Roman" w:hAnsi="Times New Roman" w:cs="Times New Roman"/>
+        </w:rPr>
+        <w:sym w:font="Wingdings" w:char="F0E0"/>
+      </w:r>
+      <w:r>
+        <w:rPr>
+          <w:rFonts w:ascii="Times New Roman" w:hAnsi="Times New Roman" w:cs="Times New Roman"/>
+        </w:rPr>
+        <w:t>If the call violates either of those constraints, it should do nothing.</w:t>
+      </w:r>
+    </w:p>
+    <w:p>
+      <w:pPr>
+        <w:pStyle w:val="ListParagraph"/>
+        <w:numPr>
+          <w:ilvl w:val="0"/>
+          <w:numId w:val="4"/>
+        </w:numPr>
+        <w:rPr>
+          <w:rFonts w:ascii="Times New Roman" w:hAnsi="Times New Roman" w:cs="Times New Roman"/>
+        </w:rPr>
       </w:pPr>
       <w:proofErr w:type="spellStart"/>
       <w:proofErr w:type="gramStart"/>
       <w:r>
         <w:rPr>
-          <w:rFonts w:ascii="Menlo" w:hAnsi="Menlo" w:cs="Menlo"/>
+          <w:rFonts w:ascii="Times New Roman" w:hAnsi="Times New Roman" w:cs="Times New Roman"/>
+          <w:b/>
+          <w:bCs/>
         </w:rPr>
         <w:t>getAverage</w:t>
       </w:r>
       <w:proofErr w:type="spellEnd"/>
       <w:r>
         <w:rPr>
-          <w:rFonts w:ascii="Menlo" w:hAnsi="Menlo" w:cs="Menlo"/>
+          <w:rFonts w:ascii="Times New Roman" w:hAnsi="Times New Roman" w:cs="Times New Roman"/>
+          <w:b/>
+          <w:bCs/>
         </w:rPr>
         <w:t>(</w:t>
       </w:r>
       <w:proofErr w:type="gramEnd"/>
       <w:r>
         <w:rPr>
-          <w:rFonts w:ascii="Menlo" w:hAnsi="Menlo" w:cs="Menlo"/>
+          <w:rFonts w:ascii="Times New Roman" w:hAnsi="Times New Roman" w:cs="Times New Roman"/>
+          <w:b/>
+          <w:bCs/>
         </w:rPr>
         <w:t>)</w:t>
       </w:r>
       <w:r>
-        <w:t xml:space="preserve"> should calculate the mean average of the existing grades in the grades array (</w:t>
-      </w:r>
-      <w:proofErr w:type="spellStart"/>
-      <w:r>
-        <w:t>ie</w:t>
-      </w:r>
-      <w:proofErr w:type="spellEnd"/>
-      <w:r>
-        <w:t>, -1 values do not count towards the average).</w:t>
+        <w:rPr>
+          <w:rFonts w:ascii="Times New Roman" w:hAnsi="Times New Roman" w:cs="Times New Roman"/>
+        </w:rPr>
+        <w:t xml:space="preserve"> </w:t>
+      </w:r>
+      <w:r>
+        <w:rPr>
+          <w:rFonts w:ascii="Times New Roman" w:hAnsi="Times New Roman" w:cs="Times New Roman"/>
+        </w:rPr>
+        <w:sym w:font="Wingdings" w:char="F0E0"/>
+      </w:r>
+    </w:p>
+    <w:p>
+      <w:pPr>
+        <w:pStyle w:val="ListParagraph"/>
+        <w:numPr>
+          <w:ilvl w:val="1"/>
+          <w:numId w:val="4"/>
+        </w:numPr>
+        <w:rPr>
+          <w:rFonts w:ascii="Times New Roman" w:hAnsi="Times New Roman" w:cs="Times New Roman"/>
+        </w:rPr>
+      </w:pPr>
+      <w:r>
+        <w:rPr>
+          <w:rFonts w:ascii="Times New Roman" w:hAnsi="Times New Roman" w:cs="Times New Roman"/>
+        </w:rPr>
+        <w:t>should calculate the average of the existing grades in the grades array</w:t>
+      </w:r>
+      <w:r>
+        <w:rPr>
+          <w:rFonts w:ascii="Times New Roman" w:hAnsi="Times New Roman" w:cs="Times New Roman"/>
+        </w:rPr>
+        <w:t xml:space="preserve"> for a given student</w:t>
+      </w:r>
+    </w:p>
+    <w:p>
+      <w:pPr>
+        <w:pStyle w:val="ListParagraph"/>
+        <w:numPr>
+          <w:ilvl w:val="1"/>
+          <w:numId w:val="4"/>
+        </w:numPr>
+        <w:rPr>
+          <w:rFonts w:ascii="Times New Roman" w:hAnsi="Times New Roman" w:cs="Times New Roman"/>
+        </w:rPr>
+      </w:pPr>
+      <w:r>
+        <w:rPr>
+          <w:rFonts w:ascii="Times New Roman" w:hAnsi="Times New Roman" w:cs="Times New Roman"/>
+        </w:rPr>
+        <w:t xml:space="preserve">If there are only a few grades for a student then </w:t>
+      </w:r>
+      <w:r>
+        <w:rPr>
+          <w:rFonts w:ascii="Times New Roman" w:hAnsi="Times New Roman" w:cs="Times New Roman"/>
+        </w:rPr>
+        <w:sym w:font="Wingdings" w:char="F0E0"/>
+      </w:r>
+      <w:r>
+        <w:rPr>
+          <w:rFonts w:ascii="Times New Roman" w:hAnsi="Times New Roman" w:cs="Times New Roman"/>
+        </w:rPr>
+        <w:t xml:space="preserve"> </w:t>
+      </w:r>
+      <w:r>
+        <w:rPr>
+          <w:rFonts w:ascii="Times New Roman" w:hAnsi="Times New Roman" w:cs="Times New Roman"/>
+          <w:highlight w:val="yellow"/>
+        </w:rPr>
+        <w:t>-1 values do not count towards the average</w:t>
+      </w:r>
+      <w:r>
+        <w:rPr>
+          <w:rFonts w:ascii="Times New Roman" w:hAnsi="Times New Roman" w:cs="Times New Roman"/>
+        </w:rPr>
+        <w:t>.</w:t>
       </w:r>
     </w:p>
     <w:p>
       <w:pPr>
         <w:ind w:firstLine="360"/>
         <w:rPr>
+          <w:rFonts w:ascii="Times New Roman" w:hAnsi="Times New Roman" w:cs="Times New Roman"/>
           <w:sz w:val="22"/>
           <w:szCs w:val="22"/>
           <w:lang w:eastAsia="ko-KR"/>
@@ -1608,7 +2146,7 @@
     <w:p>
       <w:pPr>
         <w:rPr>
-          <w:rFonts w:ascii="Menlo" w:hAnsi="Menlo" w:cs="Menlo"/>
+          <w:rFonts w:ascii="Times New Roman" w:hAnsi="Times New Roman" w:cs="Times New Roman"/>
           <w:b/>
           <w:bCs/>
           <w:sz w:val="28"/>
@@ -1618,7 +2156,7 @@
       </w:pPr>
       <w:r>
         <w:rPr>
-          <w:rFonts w:ascii="Menlo" w:hAnsi="Menlo" w:cs="Menlo"/>
+          <w:rFonts w:ascii="Times New Roman" w:hAnsi="Times New Roman" w:cs="Times New Roman"/>
           <w:b/>
           <w:bCs/>
           <w:sz w:val="28"/>
@@ -1636,7 +2174,7 @@
           <w:numId w:val="2"/>
         </w:numPr>
         <w:rPr>
-          <w:rFonts w:ascii="Menlo" w:hAnsi="Menlo" w:cs="Menlo"/>
+          <w:rFonts w:ascii="Times New Roman" w:hAnsi="Times New Roman" w:cs="Times New Roman"/>
           <w:b/>
           <w:bCs/>
           <w:sz w:val="28"/>
@@ -1646,7 +2184,7 @@
       </w:pPr>
       <w:r>
         <w:rPr>
-          <w:rFonts w:ascii="Menlo" w:hAnsi="Menlo" w:cs="Menlo"/>
+          <w:rFonts w:ascii="Times New Roman" w:hAnsi="Times New Roman" w:cs="Times New Roman"/>
           <w:b/>
           <w:bCs/>
           <w:sz w:val="28"/>
@@ -1660,7 +2198,7 @@
     <w:p>
       <w:pPr>
         <w:rPr>
-          <w:rFonts w:ascii="Menlo" w:hAnsi="Menlo" w:cs="Menlo"/>
+          <w:rFonts w:ascii="Times New Roman" w:hAnsi="Times New Roman" w:cs="Times New Roman"/>
           <w:sz w:val="28"/>
           <w:szCs w:val="28"/>
           <w:lang w:eastAsia="ko-KR"/>
@@ -1670,312 +2208,135 @@
     <w:p>
       <w:pPr>
         <w:rPr>
-          <w:rFonts w:ascii="Calibri" w:hAnsi="Calibri" w:cs="Calibri"/>
-          <w:lang w:eastAsia="ko-KR"/>
-        </w:rPr>
-      </w:pPr>
-      <w:r>
-        <w:rPr>
-          <w:rFonts w:ascii="Calibri" w:hAnsi="Calibri" w:cs="Calibri"/>
-          <w:lang w:eastAsia="ko-KR"/>
-        </w:rPr>
-        <w:t xml:space="preserve">Here you </w:t>
-      </w:r>
-      <w:r>
-        <w:rPr>
-          <w:rFonts w:ascii="Calibri" w:hAnsi="Calibri" w:cs="Calibri"/>
-          <w:lang w:eastAsia="ko-KR"/>
-        </w:rPr>
-        <w:t xml:space="preserve">are going to create a </w:t>
-      </w:r>
-      <w:r>
-        <w:rPr>
-          <w:rFonts w:ascii="Menlo" w:hAnsi="Menlo" w:cs="Menlo"/>
-          <w:lang w:eastAsia="ko-KR"/>
-        </w:rPr>
-        <w:t>Gradebook</w:t>
-      </w:r>
-      <w:r>
-        <w:rPr>
-          <w:rFonts w:ascii="Calibri" w:hAnsi="Calibri" w:cs="Calibri"/>
-          <w:lang w:eastAsia="ko-KR"/>
-        </w:rPr>
-        <w:t xml:space="preserve"> class that contains an array of </w:t>
-      </w:r>
-      <w:r>
-        <w:rPr>
-          <w:rFonts w:ascii="Menlo" w:hAnsi="Menlo" w:cs="Menlo"/>
-          <w:lang w:eastAsia="ko-KR"/>
-        </w:rPr>
-        <w:t>Student</w:t>
-      </w:r>
-      <w:r>
-        <w:rPr>
-          <w:rFonts w:ascii="Calibri" w:hAnsi="Calibri" w:cs="Calibri"/>
-          <w:lang w:eastAsia="ko-KR"/>
-        </w:rPr>
-        <w:t xml:space="preserve"> objects. It also has the following methods:</w:t>
-      </w:r>
-    </w:p>
-    <w:p>
-      <w:pPr>
-        <w:rPr>
-          <w:rFonts w:ascii="Calibri" w:hAnsi="Calibri" w:cs="Calibri"/>
-          <w:lang w:eastAsia="ko-KR"/>
-        </w:rPr>
-      </w:pPr>
-    </w:p>
-    <w:p>
-      <w:pPr>
-        <w:rPr>
-          <w:rFonts w:ascii="Calibri" w:hAnsi="Calibri" w:cs="Calibri"/>
-          <w:lang w:eastAsia="ko-KR"/>
-        </w:rPr>
-      </w:pPr>
-      <w:r>
-        <w:rPr>
-          <w:rFonts w:ascii="Menlo" w:hAnsi="Menlo" w:cs="Menlo"/>
-          <w:lang w:eastAsia="ko-KR"/>
-        </w:rPr>
-        <w:t xml:space="preserve">void </w:t>
-      </w:r>
-      <w:proofErr w:type="spellStart"/>
-      <w:proofErr w:type="gramStart"/>
-      <w:r>
-        <w:rPr>
-          <w:rFonts w:ascii="Menlo" w:hAnsi="Menlo" w:cs="Menlo"/>
-          <w:lang w:eastAsia="ko-KR"/>
-        </w:rPr>
-        <w:t>addStudent</w:t>
-      </w:r>
-      <w:proofErr w:type="spellEnd"/>
-      <w:r>
-        <w:rPr>
-          <w:rFonts w:ascii="Menlo" w:hAnsi="Menlo" w:cs="Menlo"/>
-          <w:lang w:eastAsia="ko-KR"/>
-        </w:rPr>
-        <w:t>(</w:t>
-      </w:r>
-      <w:proofErr w:type="gramEnd"/>
-      <w:r>
-        <w:rPr>
-          <w:rFonts w:ascii="Menlo" w:hAnsi="Menlo" w:cs="Menlo"/>
-          <w:lang w:eastAsia="ko-KR"/>
-        </w:rPr>
-        <w:t>Student s)</w:t>
-      </w:r>
-      <w:r>
-        <w:rPr>
-          <w:rFonts w:ascii="Calibri" w:hAnsi="Calibri" w:cs="Calibri"/>
-          <w:lang w:eastAsia="ko-KR"/>
-        </w:rPr>
-        <w:t xml:space="preserve"> – add a student to the first available null slot</w:t>
-      </w:r>
-    </w:p>
-    <w:p>
-      <w:pPr>
-        <w:rPr>
-          <w:rFonts w:ascii="Calibri" w:hAnsi="Calibri" w:cs="Calibri"/>
-          <w:lang w:eastAsia="ko-KR"/>
-        </w:rPr>
-      </w:pPr>
-      <w:r>
-        <w:rPr>
-          <w:rFonts w:ascii="Menlo" w:hAnsi="Menlo" w:cs="Menlo"/>
-          <w:lang w:eastAsia="ko-KR"/>
-        </w:rPr>
-        <w:t xml:space="preserve">Student </w:t>
-      </w:r>
-      <w:proofErr w:type="spellStart"/>
-      <w:proofErr w:type="gramStart"/>
-      <w:r>
-        <w:rPr>
-          <w:rFonts w:ascii="Menlo" w:hAnsi="Menlo" w:cs="Menlo"/>
-          <w:lang w:eastAsia="ko-KR"/>
-        </w:rPr>
-        <w:t>findById</w:t>
-      </w:r>
-      <w:proofErr w:type="spellEnd"/>
-      <w:r>
-        <w:rPr>
-          <w:rFonts w:ascii="Menlo" w:hAnsi="Menlo" w:cs="Menlo"/>
-          <w:lang w:eastAsia="ko-KR"/>
-        </w:rPr>
-        <w:t>(</w:t>
-      </w:r>
-      <w:proofErr w:type="gramEnd"/>
-      <w:r>
-        <w:rPr>
-          <w:rFonts w:ascii="Menlo" w:hAnsi="Menlo" w:cs="Menlo"/>
-          <w:lang w:eastAsia="ko-KR"/>
-        </w:rPr>
-        <w:t>int id)</w:t>
-      </w:r>
-      <w:r>
-        <w:rPr>
-          <w:rFonts w:ascii="Calibri" w:hAnsi="Calibri" w:cs="Calibri"/>
-          <w:lang w:eastAsia="ko-KR"/>
-        </w:rPr>
-        <w:t xml:space="preserve"> – return the student or null if not found</w:t>
-      </w:r>
-    </w:p>
-    <w:p>
-      <w:pPr>
-        <w:rPr>
-          <w:rFonts w:ascii="Calibri" w:hAnsi="Calibri" w:cs="Calibri"/>
-          <w:lang w:eastAsia="ko-KR"/>
-        </w:rPr>
-      </w:pPr>
-      <w:r>
-        <w:rPr>
-          <w:rFonts w:ascii="Menlo" w:hAnsi="Menlo" w:cs="Menlo"/>
-          <w:lang w:eastAsia="ko-KR"/>
-        </w:rPr>
-        <w:t xml:space="preserve">Student </w:t>
-      </w:r>
-      <w:proofErr w:type="spellStart"/>
-      <w:proofErr w:type="gramStart"/>
-      <w:r>
-        <w:rPr>
-          <w:rFonts w:ascii="Menlo" w:hAnsi="Menlo" w:cs="Menlo"/>
-          <w:lang w:eastAsia="ko-KR"/>
-        </w:rPr>
-        <w:t>getTopStudent</w:t>
-      </w:r>
-      <w:proofErr w:type="spellEnd"/>
-      <w:r>
-        <w:rPr>
-          <w:rFonts w:ascii="Menlo" w:hAnsi="Menlo" w:cs="Menlo"/>
-          <w:lang w:eastAsia="ko-KR"/>
-        </w:rPr>
-        <w:t>(</w:t>
-      </w:r>
-      <w:proofErr w:type="gramEnd"/>
-      <w:r>
-        <w:rPr>
-          <w:rFonts w:ascii="Menlo" w:hAnsi="Menlo" w:cs="Menlo"/>
-          <w:lang w:eastAsia="ko-KR"/>
-        </w:rPr>
-        <w:t>)</w:t>
-      </w:r>
-      <w:r>
-        <w:rPr>
-          <w:rFonts w:ascii="Calibri" w:hAnsi="Calibri" w:cs="Calibri"/>
-          <w:lang w:eastAsia="ko-KR"/>
-        </w:rPr>
-        <w:t xml:space="preserve"> – return the student with the highest average</w:t>
-      </w:r>
-    </w:p>
-    <w:p>
-      <w:pPr>
-        <w:rPr>
-          <w:rFonts w:ascii="Calibri" w:hAnsi="Calibri" w:cs="Calibri"/>
-          <w:lang w:eastAsia="ko-KR"/>
-        </w:rPr>
-      </w:pPr>
-      <w:r>
-        <w:rPr>
-          <w:rFonts w:ascii="Menlo" w:hAnsi="Menlo" w:cs="Menlo"/>
-          <w:lang w:eastAsia="ko-KR"/>
-        </w:rPr>
-        <w:t xml:space="preserve">void </w:t>
-      </w:r>
-      <w:proofErr w:type="spellStart"/>
-      <w:proofErr w:type="gramStart"/>
-      <w:r>
-        <w:rPr>
-          <w:rFonts w:ascii="Menlo" w:hAnsi="Menlo" w:cs="Menlo"/>
-          <w:lang w:eastAsia="ko-KR"/>
-        </w:rPr>
-        <w:t>printAll</w:t>
-      </w:r>
-      <w:proofErr w:type="spellEnd"/>
-      <w:r>
-        <w:rPr>
-          <w:rFonts w:ascii="Menlo" w:hAnsi="Menlo" w:cs="Menlo"/>
-          <w:lang w:eastAsia="ko-KR"/>
-        </w:rPr>
-        <w:t>(</w:t>
-      </w:r>
-      <w:proofErr w:type="gramEnd"/>
-      <w:r>
-        <w:rPr>
-          <w:rFonts w:ascii="Menlo" w:hAnsi="Menlo" w:cs="Menlo"/>
-          <w:lang w:eastAsia="ko-KR"/>
-        </w:rPr>
-        <w:t>)</w:t>
-      </w:r>
-      <w:r>
-        <w:rPr>
-          <w:rFonts w:ascii="Calibri" w:hAnsi="Calibri" w:cs="Calibri"/>
-          <w:lang w:eastAsia="ko-KR"/>
-        </w:rPr>
-        <w:t xml:space="preserve"> – print info for all Students</w:t>
-      </w:r>
-    </w:p>
-    <w:p>
-      <w:pPr>
-        <w:rPr>
-          <w:rFonts w:ascii="Calibri" w:hAnsi="Calibri" w:cs="Calibri"/>
-          <w:lang w:eastAsia="ko-KR"/>
-        </w:rPr>
-      </w:pPr>
-    </w:p>
-    <w:p>
-      <w:pPr>
-        <w:rPr>
-          <w:rFonts w:ascii="Calibri" w:hAnsi="Calibri" w:cs="Calibri"/>
-          <w:lang w:eastAsia="ko-KR"/>
-        </w:rPr>
-      </w:pPr>
-      <w:r>
-        <w:rPr>
-          <w:rFonts w:ascii="Calibri" w:hAnsi="Calibri" w:cs="Calibri"/>
-          <w:lang w:eastAsia="ko-KR"/>
-        </w:rPr>
-        <w:t>In the main method, you will:</w:t>
-      </w:r>
-    </w:p>
-    <w:p>
-      <w:pPr>
-        <w:rPr>
-          <w:rFonts w:ascii="Calibri" w:hAnsi="Calibri" w:cs="Calibri"/>
-          <w:lang w:eastAsia="ko-KR"/>
-        </w:rPr>
-      </w:pPr>
+          <w:rFonts w:ascii="Times New Roman" w:hAnsi="Times New Roman" w:cs="Times New Roman"/>
+          <w:lang w:eastAsia="ko-KR"/>
+        </w:rPr>
+      </w:pPr>
+      <w:r>
+        <w:rPr>
+          <w:rFonts w:ascii="Times New Roman" w:hAnsi="Times New Roman" w:cs="Times New Roman"/>
+          <w:lang w:eastAsia="ko-KR"/>
+        </w:rPr>
+        <w:t xml:space="preserve">Here you are going to create a Gradebook class that contains an </w:t>
+      </w:r>
+      <w:r>
+        <w:rPr>
+          <w:rFonts w:ascii="Times New Roman" w:hAnsi="Times New Roman" w:cs="Times New Roman"/>
+          <w:highlight w:val="magenta"/>
+          <w:lang w:eastAsia="ko-KR"/>
+        </w:rPr>
+        <w:t>array of Student objects</w:t>
+      </w:r>
+      <w:r>
+        <w:rPr>
+          <w:rFonts w:ascii="Times New Roman" w:hAnsi="Times New Roman" w:cs="Times New Roman"/>
+          <w:lang w:eastAsia="ko-KR"/>
+        </w:rPr>
+        <w:t>. It also has the following methods:</w:t>
+      </w:r>
+    </w:p>
+    <w:p>
+      <w:pPr>
+        <w:rPr>
+          <w:rFonts w:ascii="Times New Roman" w:hAnsi="Times New Roman" w:cs="Times New Roman"/>
+          <w:lang w:eastAsia="ko-KR"/>
+        </w:rPr>
+      </w:pPr>
+    </w:p>
+    <w:p>
+      <w:pPr>
+        <w:rPr>
+          <w:rFonts w:ascii="Times New Roman" w:hAnsi="Times New Roman" w:cs="Times New Roman"/>
+          <w:lang w:eastAsia="ko-KR"/>
+        </w:rPr>
+      </w:pPr>
+      <w:r>
+        <w:rPr>
+          <w:rFonts w:ascii="Times New Roman" w:hAnsi="Times New Roman" w:cs="Times New Roman"/>
+          <w:lang w:eastAsia="ko-KR"/>
+        </w:rPr>
+        <w:t xml:space="preserve">Requirements: </w:t>
+      </w:r>
     </w:p>
     <w:p>
       <w:pPr>
         <w:pStyle w:val="ListParagraph"/>
         <w:numPr>
           <w:ilvl w:val="0"/>
-          <w:numId w:val="3"/>
+          <w:numId w:val="6"/>
         </w:numPr>
         <w:rPr>
-          <w:rFonts w:ascii="Calibri" w:hAnsi="Calibri" w:cs="Calibri"/>
-          <w:lang w:eastAsia="ko-KR"/>
-        </w:rPr>
-      </w:pPr>
-      <w:r>
-        <w:rPr>
-          <w:rFonts w:ascii="Calibri" w:hAnsi="Calibri" w:cs="Calibri"/>
-          <w:lang w:eastAsia="ko-KR"/>
-        </w:rPr>
-        <w:t xml:space="preserve">Create a </w:t>
-      </w:r>
-      <w:r>
-        <w:rPr>
-          <w:rFonts w:ascii="Menlo" w:hAnsi="Menlo" w:cs="Menlo"/>
-          <w:lang w:eastAsia="ko-KR"/>
-        </w:rPr>
-        <w:t>Gradebook</w:t>
-      </w:r>
-      <w:r>
-        <w:rPr>
-          <w:rFonts w:ascii="Calibri" w:hAnsi="Calibri" w:cs="Calibri"/>
-          <w:lang w:eastAsia="ko-KR"/>
-        </w:rPr>
-        <w:t xml:space="preserve"> with space for 5 students</w:t>
+          <w:rFonts w:ascii="Times New Roman" w:hAnsi="Times New Roman" w:cs="Times New Roman"/>
+          <w:lang w:eastAsia="ko-KR"/>
+        </w:rPr>
+      </w:pPr>
+      <w:r>
+        <w:rPr>
+          <w:rFonts w:ascii="Times New Roman" w:hAnsi="Times New Roman" w:cs="Times New Roman"/>
+          <w:b/>
+          <w:bCs/>
+          <w:lang w:eastAsia="ko-KR"/>
+        </w:rPr>
+        <w:t xml:space="preserve">void </w:t>
+      </w:r>
+      <w:proofErr w:type="spellStart"/>
+      <w:proofErr w:type="gramStart"/>
+      <w:r>
+        <w:rPr>
+          <w:rFonts w:ascii="Times New Roman" w:hAnsi="Times New Roman" w:cs="Times New Roman"/>
+          <w:b/>
+          <w:bCs/>
+          <w:lang w:eastAsia="ko-KR"/>
+        </w:rPr>
+        <w:t>addStudent</w:t>
+      </w:r>
+      <w:proofErr w:type="spellEnd"/>
+      <w:r>
+        <w:rPr>
+          <w:rFonts w:ascii="Times New Roman" w:hAnsi="Times New Roman" w:cs="Times New Roman"/>
+          <w:b/>
+          <w:bCs/>
+          <w:lang w:eastAsia="ko-KR"/>
+        </w:rPr>
+        <w:t>(</w:t>
+      </w:r>
+      <w:proofErr w:type="gramEnd"/>
+      <w:r>
+        <w:rPr>
+          <w:rFonts w:ascii="Times New Roman" w:hAnsi="Times New Roman" w:cs="Times New Roman"/>
+          <w:b/>
+          <w:bCs/>
+          <w:lang w:eastAsia="ko-KR"/>
+        </w:rPr>
+        <w:t>Student s)</w:t>
+      </w:r>
+      <w:r>
+        <w:rPr>
+          <w:rFonts w:ascii="Times New Roman" w:hAnsi="Times New Roman" w:cs="Times New Roman"/>
+          <w:lang w:eastAsia="ko-KR"/>
+        </w:rPr>
+        <w:t xml:space="preserve"> </w:t>
+      </w:r>
+      <w:r>
+        <w:rPr>
+          <w:rFonts w:ascii="Times New Roman" w:hAnsi="Times New Roman" w:cs="Times New Roman"/>
+          <w:lang w:eastAsia="ko-KR"/>
+        </w:rPr>
+        <w:sym w:font="Wingdings" w:char="F0E0"/>
+      </w:r>
+      <w:r>
+        <w:rPr>
+          <w:rFonts w:ascii="Times New Roman" w:hAnsi="Times New Roman" w:cs="Times New Roman"/>
+          <w:lang w:eastAsia="ko-KR"/>
+        </w:rPr>
+        <w:t xml:space="preserve"> </w:t>
+      </w:r>
+      <w:r>
+        <w:rPr>
+          <w:rFonts w:ascii="Times New Roman" w:hAnsi="Times New Roman" w:cs="Times New Roman"/>
+          <w:lang w:eastAsia="ko-KR"/>
+        </w:rPr>
+        <w:t xml:space="preserve"> add a student to the first available null slot</w:t>
       </w:r>
     </w:p>
     <w:p>
@@ -1983,33 +2344,80 @@
         <w:pStyle w:val="ListParagraph"/>
         <w:numPr>
           <w:ilvl w:val="0"/>
-          <w:numId w:val="3"/>
+          <w:numId w:val="6"/>
         </w:numPr>
         <w:rPr>
-          <w:rFonts w:ascii="Calibri" w:hAnsi="Calibri" w:cs="Calibri"/>
-          <w:lang w:eastAsia="ko-KR"/>
-        </w:rPr>
-      </w:pPr>
-      <w:r>
-        <w:rPr>
-          <w:rFonts w:ascii="Calibri" w:hAnsi="Calibri" w:cs="Calibri"/>
-          <w:lang w:eastAsia="ko-KR"/>
-        </w:rPr>
-        <w:t xml:space="preserve">Create and add 5 </w:t>
-      </w:r>
-      <w:r>
-        <w:rPr>
-          <w:rFonts w:ascii="Menlo" w:hAnsi="Menlo" w:cs="Menlo"/>
-          <w:lang w:eastAsia="ko-KR"/>
-        </w:rPr>
-        <w:t>Student</w:t>
-      </w:r>
-      <w:r>
-        <w:rPr>
-          <w:rFonts w:ascii="Calibri" w:hAnsi="Calibri" w:cs="Calibri"/>
-          <w:lang w:eastAsia="ko-KR"/>
-        </w:rPr>
-        <w:t xml:space="preserve"> objects</w:t>
+          <w:rFonts w:ascii="Times New Roman" w:hAnsi="Times New Roman" w:cs="Times New Roman"/>
+          <w:lang w:eastAsia="ko-KR"/>
+        </w:rPr>
+      </w:pPr>
+      <w:r>
+        <w:rPr>
+          <w:rFonts w:ascii="Times New Roman" w:hAnsi="Times New Roman" w:cs="Times New Roman"/>
+          <w:b/>
+          <w:bCs/>
+          <w:lang w:eastAsia="ko-KR"/>
+        </w:rPr>
+        <w:t xml:space="preserve">Student </w:t>
+      </w:r>
+      <w:proofErr w:type="spellStart"/>
+      <w:proofErr w:type="gramStart"/>
+      <w:r>
+        <w:rPr>
+          <w:rFonts w:ascii="Times New Roman" w:hAnsi="Times New Roman" w:cs="Times New Roman"/>
+          <w:b/>
+          <w:bCs/>
+          <w:lang w:eastAsia="ko-KR"/>
+        </w:rPr>
+        <w:t>findById</w:t>
+      </w:r>
+      <w:proofErr w:type="spellEnd"/>
+      <w:r>
+        <w:rPr>
+          <w:rFonts w:ascii="Times New Roman" w:hAnsi="Times New Roman" w:cs="Times New Roman"/>
+          <w:b/>
+          <w:bCs/>
+          <w:lang w:eastAsia="ko-KR"/>
+        </w:rPr>
+        <w:t>(</w:t>
+      </w:r>
+      <w:proofErr w:type="gramEnd"/>
+      <w:r>
+        <w:rPr>
+          <w:rFonts w:ascii="Times New Roman" w:hAnsi="Times New Roman" w:cs="Times New Roman"/>
+          <w:b/>
+          <w:bCs/>
+          <w:lang w:eastAsia="ko-KR"/>
+        </w:rPr>
+        <w:t>int id)</w:t>
+      </w:r>
+      <w:r>
+        <w:rPr>
+          <w:rFonts w:ascii="Times New Roman" w:hAnsi="Times New Roman" w:cs="Times New Roman"/>
+          <w:lang w:eastAsia="ko-KR"/>
+        </w:rPr>
+        <w:t xml:space="preserve"> </w:t>
+      </w:r>
+      <w:r>
+        <w:rPr>
+          <w:rFonts w:ascii="Times New Roman" w:hAnsi="Times New Roman" w:cs="Times New Roman"/>
+          <w:lang w:eastAsia="ko-KR"/>
+        </w:rPr>
+        <w:sym w:font="Wingdings" w:char="F0E0"/>
+      </w:r>
+      <w:r>
+        <w:rPr>
+          <w:rFonts w:ascii="Times New Roman" w:hAnsi="Times New Roman" w:cs="Times New Roman"/>
+          <w:lang w:eastAsia="ko-KR"/>
+        </w:rPr>
+        <w:t xml:space="preserve"> </w:t>
+      </w:r>
+      <w:r>
+        <w:rPr>
+          <w:rFonts w:ascii="Times New Roman" w:hAnsi="Times New Roman" w:cs="Times New Roman"/>
+          <w:lang w:eastAsia="ko-KR"/>
+        </w:rPr>
+        <w:t>return the student or null if not found</w:t>
       </w:r>
     </w:p>
     <w:p>
@@ -2017,19 +2425,88 @@
         <w:pStyle w:val="ListParagraph"/>
         <w:numPr>
           <w:ilvl w:val="0"/>
-          <w:numId w:val="3"/>
+          <w:numId w:val="6"/>
         </w:numPr>
         <w:rPr>
-          <w:rFonts w:ascii="Calibri" w:hAnsi="Calibri" w:cs="Calibri"/>
-          <w:lang w:eastAsia="ko-KR"/>
-        </w:rPr>
-      </w:pPr>
-      <w:r>
-        <w:rPr>
-          <w:rFonts w:ascii="Calibri" w:hAnsi="Calibri" w:cs="Calibri"/>
-          <w:lang w:eastAsia="ko-KR"/>
-        </w:rPr>
-        <w:t>Set random grades for each assignment (from 0-100)</w:t>
+          <w:rFonts w:ascii="Times New Roman" w:hAnsi="Times New Roman" w:cs="Times New Roman"/>
+          <w:lang w:eastAsia="ko-KR"/>
+        </w:rPr>
+      </w:pPr>
+      <w:r>
+        <w:rPr>
+          <w:rFonts w:ascii="Times New Roman" w:hAnsi="Times New Roman" w:cs="Times New Roman"/>
+          <w:b/>
+          <w:bCs/>
+          <w:lang w:eastAsia="ko-KR"/>
+        </w:rPr>
+        <w:t xml:space="preserve">Student </w:t>
+      </w:r>
+      <w:proofErr w:type="spellStart"/>
+      <w:proofErr w:type="gramStart"/>
+      <w:r>
+        <w:rPr>
+          <w:rFonts w:ascii="Times New Roman" w:hAnsi="Times New Roman" w:cs="Times New Roman"/>
+          <w:b/>
+          <w:bCs/>
+          <w:lang w:eastAsia="ko-KR"/>
+        </w:rPr>
+        <w:t>getTopStudent</w:t>
+      </w:r>
+      <w:proofErr w:type="spellEnd"/>
+      <w:r>
+        <w:rPr>
+          <w:rFonts w:ascii="Times New Roman" w:hAnsi="Times New Roman" w:cs="Times New Roman"/>
+          <w:b/>
+          <w:bCs/>
+          <w:lang w:eastAsia="ko-KR"/>
+        </w:rPr>
+        <w:t>(</w:t>
+      </w:r>
+      <w:proofErr w:type="gramEnd"/>
+      <w:r>
+        <w:rPr>
+          <w:rFonts w:ascii="Times New Roman" w:hAnsi="Times New Roman" w:cs="Times New Roman"/>
+          <w:b/>
+          <w:bCs/>
+          <w:lang w:eastAsia="ko-KR"/>
+        </w:rPr>
+        <w:t>)</w:t>
+      </w:r>
+      <w:r>
+        <w:rPr>
+          <w:rFonts w:ascii="Times New Roman" w:hAnsi="Times New Roman" w:cs="Times New Roman"/>
+          <w:lang w:eastAsia="ko-KR"/>
+        </w:rPr>
+        <w:t xml:space="preserve"> </w:t>
+      </w:r>
+      <w:r>
+        <w:rPr>
+          <w:rFonts w:ascii="Times New Roman" w:hAnsi="Times New Roman" w:cs="Times New Roman"/>
+          <w:lang w:eastAsia="ko-KR"/>
+        </w:rPr>
+        <w:sym w:font="Wingdings" w:char="F0E0"/>
+      </w:r>
+      <w:r>
+        <w:rPr>
+          <w:rFonts w:ascii="Times New Roman" w:hAnsi="Times New Roman" w:cs="Times New Roman"/>
+          <w:lang w:eastAsia="ko-KR"/>
+        </w:rPr>
+        <w:t xml:space="preserve"> </w:t>
+      </w:r>
+      <w:r>
+        <w:rPr>
+          <w:rFonts w:ascii="Times New Roman" w:hAnsi="Times New Roman" w:cs="Times New Roman"/>
+          <w:lang w:eastAsia="ko-KR"/>
+        </w:rPr>
+        <w:t xml:space="preserve">return the student with the </w:t>
+      </w:r>
+      <w:r>
+        <w:rPr>
+          <w:rFonts w:ascii="Times New Roman" w:hAnsi="Times New Roman" w:cs="Times New Roman"/>
+          <w:highlight w:val="yellow"/>
+          <w:lang w:eastAsia="ko-KR"/>
+        </w:rPr>
+        <w:t>highest average</w:t>
       </w:r>
     </w:p>
     <w:p>
@@ -2037,68 +2514,266 @@
         <w:pStyle w:val="ListParagraph"/>
         <w:numPr>
           <w:ilvl w:val="0"/>
-          <w:numId w:val="3"/>
+          <w:numId w:val="6"/>
         </w:numPr>
         <w:rPr>
-          <w:rFonts w:ascii="Calibri" w:hAnsi="Calibri" w:cs="Calibri"/>
-          <w:lang w:eastAsia="ko-KR"/>
-        </w:rPr>
-      </w:pPr>
-      <w:r>
-        <w:rPr>
-          <w:rFonts w:ascii="Calibri" w:hAnsi="Calibri" w:cs="Calibri"/>
-          <w:lang w:eastAsia="ko-KR"/>
-        </w:rPr>
-        <w:t>Print all students and the top student</w:t>
-      </w:r>
-    </w:p>
-    <w:p>
-      <w:pPr>
-        <w:rPr>
-          <w:rFonts w:ascii="Calibri" w:hAnsi="Calibri" w:cs="Calibri"/>
-          <w:lang w:eastAsia="ko-KR"/>
-        </w:rPr>
-      </w:pPr>
-    </w:p>
-    <w:p>
-      <w:pPr>
-        <w:rPr>
-          <w:rFonts w:ascii="Calibri" w:hAnsi="Calibri" w:cs="Calibri"/>
-          <w:lang w:eastAsia="ko-KR"/>
-        </w:rPr>
-      </w:pPr>
-      <w:r>
-        <w:rPr>
-          <w:rFonts w:ascii="Calibri" w:hAnsi="Calibri" w:cs="Calibri"/>
-          <w:lang w:eastAsia="ko-KR"/>
-        </w:rPr>
-        <w:t xml:space="preserve">The UML for the </w:t>
-      </w:r>
-      <w:r>
-        <w:rPr>
-          <w:rFonts w:ascii="Menlo" w:hAnsi="Menlo" w:cs="Menlo"/>
-          <w:lang w:eastAsia="ko-KR"/>
-        </w:rPr>
-        <w:t>Gradebook</w:t>
-      </w:r>
-      <w:r>
-        <w:rPr>
-          <w:rFonts w:ascii="Calibri" w:hAnsi="Calibri" w:cs="Calibri"/>
-          <w:lang w:eastAsia="ko-KR"/>
-        </w:rPr>
-        <w:t xml:space="preserve"> is:</w:t>
-      </w:r>
-    </w:p>
-    <w:p>
-      <w:pPr>
-        <w:rPr>
-          <w:rFonts w:ascii="Calibri" w:hAnsi="Calibri" w:cs="Calibri"/>
-          <w:lang w:eastAsia="ko-KR"/>
-        </w:rPr>
-      </w:pPr>
-      <w:r>
-        <w:rPr>
-          <w:rFonts w:ascii="Calibri" w:hAnsi="Calibri" w:cs="Calibri"/>
+          <w:rFonts w:ascii="Times New Roman" w:hAnsi="Times New Roman" w:cs="Times New Roman"/>
+          <w:lang w:eastAsia="ko-KR"/>
+        </w:rPr>
+      </w:pPr>
+      <w:r>
+        <w:rPr>
+          <w:rFonts w:ascii="Times New Roman" w:hAnsi="Times New Roman" w:cs="Times New Roman"/>
+          <w:b/>
+          <w:bCs/>
+          <w:lang w:eastAsia="ko-KR"/>
+        </w:rPr>
+        <w:t xml:space="preserve">void </w:t>
+      </w:r>
+      <w:proofErr w:type="spellStart"/>
+      <w:proofErr w:type="gramStart"/>
+      <w:r>
+        <w:rPr>
+          <w:rFonts w:ascii="Times New Roman" w:hAnsi="Times New Roman" w:cs="Times New Roman"/>
+          <w:b/>
+          <w:bCs/>
+          <w:lang w:eastAsia="ko-KR"/>
+        </w:rPr>
+        <w:t>printAll</w:t>
+      </w:r>
+      <w:proofErr w:type="spellEnd"/>
+      <w:r>
+        <w:rPr>
+          <w:rFonts w:ascii="Times New Roman" w:hAnsi="Times New Roman" w:cs="Times New Roman"/>
+          <w:b/>
+          <w:bCs/>
+          <w:lang w:eastAsia="ko-KR"/>
+        </w:rPr>
+        <w:t>(</w:t>
+      </w:r>
+      <w:proofErr w:type="gramEnd"/>
+      <w:r>
+        <w:rPr>
+          <w:rFonts w:ascii="Times New Roman" w:hAnsi="Times New Roman" w:cs="Times New Roman"/>
+          <w:b/>
+          <w:bCs/>
+          <w:lang w:eastAsia="ko-KR"/>
+        </w:rPr>
+        <w:t>)</w:t>
+      </w:r>
+      <w:r>
+        <w:rPr>
+          <w:rFonts w:ascii="Times New Roman" w:hAnsi="Times New Roman" w:cs="Times New Roman"/>
+          <w:lang w:eastAsia="ko-KR"/>
+        </w:rPr>
+        <w:t xml:space="preserve"> </w:t>
+      </w:r>
+      <w:r>
+        <w:rPr>
+          <w:rFonts w:ascii="Times New Roman" w:hAnsi="Times New Roman" w:cs="Times New Roman"/>
+          <w:lang w:eastAsia="ko-KR"/>
+        </w:rPr>
+        <w:sym w:font="Wingdings" w:char="F0E0"/>
+      </w:r>
+      <w:r>
+        <w:rPr>
+          <w:rFonts w:ascii="Times New Roman" w:hAnsi="Times New Roman" w:cs="Times New Roman"/>
+          <w:lang w:eastAsia="ko-KR"/>
+        </w:rPr>
+        <w:t xml:space="preserve"> </w:t>
+      </w:r>
+      <w:r>
+        <w:rPr>
+          <w:rFonts w:ascii="Times New Roman" w:hAnsi="Times New Roman" w:cs="Times New Roman"/>
+          <w:lang w:eastAsia="ko-KR"/>
+        </w:rPr>
+        <w:t>print info for all Students</w:t>
+      </w:r>
+    </w:p>
+    <w:p>
+      <w:pPr>
+        <w:rPr>
+          <w:rFonts w:ascii="Times New Roman" w:hAnsi="Times New Roman" w:cs="Times New Roman"/>
+          <w:lang w:eastAsia="ko-KR"/>
+        </w:rPr>
+      </w:pPr>
+    </w:p>
+    <w:p>
+      <w:pPr>
+        <w:pStyle w:val="ListParagraph"/>
+        <w:numPr>
+          <w:ilvl w:val="0"/>
+          <w:numId w:val="6"/>
+        </w:numPr>
+        <w:rPr>
+          <w:rFonts w:ascii="Times New Roman" w:hAnsi="Times New Roman" w:cs="Times New Roman"/>
+          <w:lang w:eastAsia="ko-KR"/>
+        </w:rPr>
+      </w:pPr>
+      <w:r>
+        <w:rPr>
+          <w:rFonts w:ascii="Times New Roman" w:hAnsi="Times New Roman" w:cs="Times New Roman"/>
+          <w:lang w:eastAsia="ko-KR"/>
+        </w:rPr>
+        <w:t xml:space="preserve">In the </w:t>
+      </w:r>
+      <w:r>
+        <w:rPr>
+          <w:rFonts w:ascii="Times New Roman" w:hAnsi="Times New Roman" w:cs="Times New Roman"/>
+          <w:b/>
+          <w:bCs/>
+          <w:lang w:eastAsia="ko-KR"/>
+        </w:rPr>
+        <w:t>main method</w:t>
+      </w:r>
+      <w:r>
+        <w:rPr>
+          <w:rFonts w:ascii="Times New Roman" w:hAnsi="Times New Roman" w:cs="Times New Roman"/>
+          <w:lang w:eastAsia="ko-KR"/>
+        </w:rPr>
+        <w:t>, you will:</w:t>
+      </w:r>
+    </w:p>
+    <w:p>
+      <w:pPr>
+        <w:pStyle w:val="ListParagraph"/>
+        <w:numPr>
+          <w:ilvl w:val="1"/>
+          <w:numId w:val="6"/>
+        </w:numPr>
+        <w:rPr>
+          <w:rFonts w:ascii="Times New Roman" w:hAnsi="Times New Roman" w:cs="Times New Roman"/>
+          <w:lang w:eastAsia="ko-KR"/>
+        </w:rPr>
+      </w:pPr>
+      <w:r>
+        <w:rPr>
+          <w:rFonts w:ascii="Times New Roman" w:hAnsi="Times New Roman" w:cs="Times New Roman"/>
+          <w:lang w:eastAsia="ko-KR"/>
+        </w:rPr>
+        <w:t>Create a Gradebook with space for 5 students</w:t>
+      </w:r>
+    </w:p>
+    <w:p>
+      <w:pPr>
+        <w:pStyle w:val="ListParagraph"/>
+        <w:numPr>
+          <w:ilvl w:val="1"/>
+          <w:numId w:val="6"/>
+        </w:numPr>
+        <w:rPr>
+          <w:rFonts w:ascii="Times New Roman" w:hAnsi="Times New Roman" w:cs="Times New Roman"/>
+          <w:lang w:eastAsia="ko-KR"/>
+        </w:rPr>
+      </w:pPr>
+      <w:r>
+        <w:rPr>
+          <w:rFonts w:ascii="Times New Roman" w:hAnsi="Times New Roman" w:cs="Times New Roman"/>
+          <w:lang w:eastAsia="ko-KR"/>
+        </w:rPr>
+        <w:t>Create and add 5 Student objects</w:t>
+      </w:r>
+    </w:p>
+    <w:p>
+      <w:pPr>
+        <w:pStyle w:val="ListParagraph"/>
+        <w:numPr>
+          <w:ilvl w:val="1"/>
+          <w:numId w:val="6"/>
+        </w:numPr>
+        <w:rPr>
+          <w:rFonts w:ascii="Times New Roman" w:hAnsi="Times New Roman" w:cs="Times New Roman"/>
+          <w:lang w:eastAsia="ko-KR"/>
+        </w:rPr>
+      </w:pPr>
+      <w:r>
+        <w:rPr>
+          <w:rFonts w:ascii="Times New Roman" w:hAnsi="Times New Roman" w:cs="Times New Roman"/>
+          <w:lang w:eastAsia="ko-KR"/>
+        </w:rPr>
+        <w:t>Set random grades for each assignment (from 0-100)</w:t>
+      </w:r>
+    </w:p>
+    <w:p>
+      <w:pPr>
+        <w:pStyle w:val="ListParagraph"/>
+        <w:numPr>
+          <w:ilvl w:val="1"/>
+          <w:numId w:val="6"/>
+        </w:numPr>
+        <w:rPr>
+          <w:rFonts w:ascii="Times New Roman" w:hAnsi="Times New Roman" w:cs="Times New Roman"/>
+          <w:lang w:eastAsia="ko-KR"/>
+        </w:rPr>
+      </w:pPr>
+      <w:r>
+        <w:rPr>
+          <w:rFonts w:ascii="Times New Roman" w:hAnsi="Times New Roman" w:cs="Times New Roman"/>
+          <w:lang w:eastAsia="ko-KR"/>
+        </w:rPr>
+        <w:t>Print all students</w:t>
+      </w:r>
+    </w:p>
+    <w:p>
+      <w:pPr>
+        <w:pStyle w:val="ListParagraph"/>
+        <w:numPr>
+          <w:ilvl w:val="1"/>
+          <w:numId w:val="6"/>
+        </w:numPr>
+        <w:rPr>
+          <w:rFonts w:ascii="Times New Roman" w:hAnsi="Times New Roman" w:cs="Times New Roman"/>
+          <w:lang w:eastAsia="ko-KR"/>
+        </w:rPr>
+      </w:pPr>
+      <w:r>
+        <w:rPr>
+          <w:rFonts w:ascii="Times New Roman" w:hAnsi="Times New Roman" w:cs="Times New Roman"/>
+          <w:lang w:eastAsia="ko-KR"/>
+        </w:rPr>
+        <w:t xml:space="preserve">Print </w:t>
+      </w:r>
+      <w:r>
+        <w:rPr>
+          <w:rFonts w:ascii="Times New Roman" w:hAnsi="Times New Roman" w:cs="Times New Roman"/>
+          <w:lang w:eastAsia="ko-KR"/>
+        </w:rPr>
+        <w:t>the top student</w:t>
+      </w:r>
+    </w:p>
+    <w:p>
+      <w:pPr>
+        <w:rPr>
+          <w:rFonts w:ascii="Times New Roman" w:hAnsi="Times New Roman" w:cs="Times New Roman"/>
+          <w:lang w:eastAsia="ko-KR"/>
+        </w:rPr>
+      </w:pPr>
+    </w:p>
+    <w:p>
+      <w:pPr>
+        <w:rPr>
+          <w:rFonts w:ascii="Times New Roman" w:hAnsi="Times New Roman" w:cs="Times New Roman"/>
+          <w:lang w:eastAsia="ko-KR"/>
+        </w:rPr>
+      </w:pPr>
+      <w:r>
+        <w:rPr>
+          <w:rFonts w:ascii="Times New Roman" w:hAnsi="Times New Roman" w:cs="Times New Roman"/>
+          <w:lang w:eastAsia="ko-KR"/>
+        </w:rPr>
+        <w:t>The UML for the Gradebook is:</w:t>
+      </w:r>
+    </w:p>
+    <w:p>
+      <w:pPr>
+        <w:rPr>
+          <w:rFonts w:ascii="Times New Roman" w:hAnsi="Times New Roman" w:cs="Times New Roman"/>
+          <w:lang w:eastAsia="ko-KR"/>
+        </w:rPr>
+      </w:pPr>
+      <w:r>
+        <w:rPr>
+          <w:rFonts w:ascii="Times New Roman" w:hAnsi="Times New Roman" w:cs="Times New Roman"/>
           <w:noProof/>
           <w:lang w:eastAsia="ko-KR"/>
           <w14:ligatures w14:val="standardContextual"/>
@@ -2159,6 +2834,7 @@
       <w:pPr>
         <w:ind w:firstLine="360"/>
         <w:rPr>
+          <w:rFonts w:ascii="Times New Roman" w:hAnsi="Times New Roman" w:cs="Times New Roman"/>
           <w:sz w:val="22"/>
           <w:szCs w:val="22"/>
           <w:lang w:eastAsia="ko-KR"/>
@@ -2168,6 +2844,7 @@
     <w:p>
       <w:pPr>
         <w:rPr>
+          <w:rFonts w:ascii="Times New Roman" w:hAnsi="Times New Roman" w:cs="Times New Roman"/>
           <w:sz w:val="22"/>
           <w:szCs w:val="22"/>
           <w:lang w:eastAsia="ko-KR"/>
@@ -2187,6 +2864,95 @@
 <file path=word/numbering.xml><?xml version="1.0" encoding="utf-8"?>
 <w:numbering xmlns:wpc="http://schemas.microsoft.com/office/word/2010/wordprocessingCanvas" xmlns:cx="http://schemas.microsoft.com/office/drawing/2014/chartex" xmlns:cx1="http://schemas.microsoft.com/office/drawing/2015/9/8/chartex" xmlns:cx2="http://schemas.microsoft.com/office/drawing/2015/10/21/chartex" xmlns:cx3="http://schemas.microsoft.com/office/drawing/2016/5/9/chartex" xmlns:cx4="http://schemas.microsoft.com/office/drawing/2016/5/10/chartex" xmlns:cx5="http://schemas.microsoft.com/office/drawing/2016/5/11/chartex" xmlns:cx6="http://schemas.microsoft.com/office/drawing/2016/5/12/chartex" xmlns:cx7="http://schemas.microsoft.com/office/drawing/2016/5/13/chartex" xmlns:cx8="http://schemas.microsoft.com/office/drawing/2016/5/14/chartex" xmlns:mc="http://schemas.openxmlformats.org/markup-compatibility/2006" xmlns:aink="http://schemas.microsoft.com/office/drawing/2016/ink" xmlns:am3d="http://schemas.microsoft.com/office/drawing/2017/model3d" xmlns:o="urn:schemas-microsoft-com:office:office" xmlns:oel="http://schemas.microsoft.com/office/2019/extlst" xmlns:r="http://schemas.openxmlformats.org/officeDocument/2006/relationships" xmlns:m="http://schemas.openxmlformats.org/officeDocument/2006/math" xmlns:v="urn:schemas-microsoft-com:vml" xmlns:wp14="http://schemas.microsoft.com/office/word/2010/wordprocessingDrawing" xmlns:wp="http://schemas.openxmlformats.org/drawingml/2006/wordprocessingDrawing" xmlns:w10="urn:schemas-microsoft-com:office:word" xmlns:w="http://schemas.openxmlformats.org/wordprocessingml/2006/main" xmlns:w14="http://schemas.microsoft.com/office/word/2010/wordml" xmlns:w15="http://schemas.microsoft.com/office/word/2012/wordml" xmlns:w16cex="http://schemas.microsoft.com/office/word/2018/wordml/cex" xmlns:w16cid="http://schemas.microsoft.com/office/word/2016/wordml/cid" xmlns:w16="http://schemas.microsoft.com/office/word/2018/wordml" xmlns:w16du="http://schemas.microsoft.com/office/word/2023/wordml/word16du" xmlns:w16sdtdh="http://schemas.microsoft.com/office/word/2020/wordml/sdtdatahash" xmlns:w16sdtfl="http://schemas.microsoft.com/office/word/2024/wordml/sdtformatlock" xmlns:w16se="http://schemas.microsoft.com/office/word/2015/wordml/symex" xmlns:wpg="http://schemas.microsoft.com/office/word/2010/wordprocessingGroup" xmlns:wpi="http://schemas.microsoft.com/office/word/2010/wordprocessingInk" xmlns:wne="http://schemas.microsoft.com/office/word/2006/wordml" xmlns:wps="http://schemas.microsoft.com/office/word/2010/wordprocessingShape" mc:Ignorable="w14 w15 w16se w16cid w16 w16cex w16sdtdh w16sdtfl w16du wp14">
   <w:abstractNum w:abstractNumId="0" w15:restartNumberingAfterBreak="0">
+    <w:nsid w:val="1CD729E3"/>
+    <w:multiLevelType w:val="hybridMultilevel"/>
+    <w:tmpl w:val="86AC15B8"/>
+    <w:lvl w:ilvl="0" w:tplc="922E8EFA">
+      <w:start w:val="1"/>
+      <w:numFmt w:val="decimal"/>
+      <w:lvlText w:val="%1."/>
+      <w:lvlJc w:val="left"/>
+      <w:pPr>
+        <w:ind w:left="720" w:hanging="360"/>
+      </w:pPr>
+      <w:rPr>
+        <w:rFonts w:asciiTheme="minorHAnsi" w:eastAsiaTheme="minorEastAsia" w:hAnsiTheme="minorHAnsi" w:cstheme="minorBidi"/>
+      </w:rPr>
+    </w:lvl>
+    <w:lvl w:ilvl="1" w:tplc="40090019">
+      <w:start w:val="1"/>
+      <w:numFmt w:val="lowerLetter"/>
+      <w:lvlText w:val="%2."/>
+      <w:lvlJc w:val="left"/>
+      <w:pPr>
+        <w:ind w:left="1440" w:hanging="360"/>
+      </w:pPr>
+    </w:lvl>
+    <w:lvl w:ilvl="2" w:tplc="4009001B" w:tentative="1">
+      <w:start w:val="1"/>
+      <w:numFmt w:val="lowerRoman"/>
+      <w:lvlText w:val="%3."/>
+      <w:lvlJc w:val="right"/>
+      <w:pPr>
+        <w:ind w:left="2160" w:hanging="180"/>
+      </w:pPr>
+    </w:lvl>
+    <w:lvl w:ilvl="3" w:tplc="4009000F" w:tentative="1">
+      <w:start w:val="1"/>
+      <w:numFmt w:val="decimal"/>
+      <w:lvlText w:val="%4."/>
+      <w:lvlJc w:val="left"/>
+      <w:pPr>
+        <w:ind w:left="2880" w:hanging="360"/>
+      </w:pPr>
+    </w:lvl>
+    <w:lvl w:ilvl="4" w:tplc="40090019" w:tentative="1">
+      <w:start w:val="1"/>
+      <w:numFmt w:val="lowerLetter"/>
+      <w:lvlText w:val="%5."/>
+      <w:lvlJc w:val="left"/>
+      <w:pPr>
+        <w:ind w:left="3600" w:hanging="360"/>
+      </w:pPr>
+    </w:lvl>
+    <w:lvl w:ilvl="5" w:tplc="4009001B" w:tentative="1">
+      <w:start w:val="1"/>
+      <w:numFmt w:val="lowerRoman"/>
+      <w:lvlText w:val="%6."/>
+      <w:lvlJc w:val="right"/>
+      <w:pPr>
+        <w:ind w:left="4320" w:hanging="180"/>
+      </w:pPr>
+    </w:lvl>
+    <w:lvl w:ilvl="6" w:tplc="4009000F" w:tentative="1">
+      <w:start w:val="1"/>
+      <w:numFmt w:val="decimal"/>
+      <w:lvlText w:val="%7."/>
+      <w:lvlJc w:val="left"/>
+      <w:pPr>
+        <w:ind w:left="5040" w:hanging="360"/>
+      </w:pPr>
+    </w:lvl>
+    <w:lvl w:ilvl="7" w:tplc="40090019" w:tentative="1">
+      <w:start w:val="1"/>
+      <w:numFmt w:val="lowerLetter"/>
+      <w:lvlText w:val="%8."/>
+      <w:lvlJc w:val="left"/>
+      <w:pPr>
+        <w:ind w:left="5760" w:hanging="360"/>
+      </w:pPr>
+    </w:lvl>
+    <w:lvl w:ilvl="8" w:tplc="4009001B" w:tentative="1">
+      <w:start w:val="1"/>
+      <w:numFmt w:val="lowerRoman"/>
+      <w:lvlText w:val="%9."/>
+      <w:lvlJc w:val="right"/>
+      <w:pPr>
+        <w:ind w:left="6480" w:hanging="180"/>
+      </w:pPr>
+    </w:lvl>
+  </w:abstractNum>
+  <w:abstractNum w:abstractNumId="1" w15:restartNumberingAfterBreak="0">
     <w:nsid w:val="387525DA"/>
     <w:multiLevelType w:val="hybridMultilevel"/>
     <w:tmpl w:val="D292BBF6"/>
@@ -2275,7 +3041,96 @@
       </w:pPr>
     </w:lvl>
   </w:abstractNum>
-  <w:abstractNum w:abstractNumId="1" w15:restartNumberingAfterBreak="0">
+  <w:abstractNum w:abstractNumId="2" w15:restartNumberingAfterBreak="0">
+    <w:nsid w:val="5621782C"/>
+    <w:multiLevelType w:val="hybridMultilevel"/>
+    <w:tmpl w:val="55FE8340"/>
+    <w:lvl w:ilvl="0" w:tplc="4009000F">
+      <w:start w:val="1"/>
+      <w:numFmt w:val="decimal"/>
+      <w:lvlText w:val="%1."/>
+      <w:lvlJc w:val="left"/>
+      <w:pPr>
+        <w:ind w:left="720" w:hanging="360"/>
+      </w:pPr>
+      <w:rPr>
+        <w:rFonts w:hint="default"/>
+      </w:rPr>
+    </w:lvl>
+    <w:lvl w:ilvl="1" w:tplc="40090019">
+      <w:start w:val="1"/>
+      <w:numFmt w:val="lowerLetter"/>
+      <w:lvlText w:val="%2."/>
+      <w:lvlJc w:val="left"/>
+      <w:pPr>
+        <w:ind w:left="1440" w:hanging="360"/>
+      </w:pPr>
+    </w:lvl>
+    <w:lvl w:ilvl="2" w:tplc="4009001B" w:tentative="1">
+      <w:start w:val="1"/>
+      <w:numFmt w:val="lowerRoman"/>
+      <w:lvlText w:val="%3."/>
+      <w:lvlJc w:val="right"/>
+      <w:pPr>
+        <w:ind w:left="2160" w:hanging="180"/>
+      </w:pPr>
+    </w:lvl>
+    <w:lvl w:ilvl="3" w:tplc="4009000F" w:tentative="1">
+      <w:start w:val="1"/>
+      <w:numFmt w:val="decimal"/>
+      <w:lvlText w:val="%4."/>
+      <w:lvlJc w:val="left"/>
+      <w:pPr>
+        <w:ind w:left="2880" w:hanging="360"/>
+      </w:pPr>
+    </w:lvl>
+    <w:lvl w:ilvl="4" w:tplc="40090019" w:tentative="1">
+      <w:start w:val="1"/>
+      <w:numFmt w:val="lowerLetter"/>
+      <w:lvlText w:val="%5."/>
+      <w:lvlJc w:val="left"/>
+      <w:pPr>
+        <w:ind w:left="3600" w:hanging="360"/>
+      </w:pPr>
+    </w:lvl>
+    <w:lvl w:ilvl="5" w:tplc="4009001B" w:tentative="1">
+      <w:start w:val="1"/>
+      <w:numFmt w:val="lowerRoman"/>
+      <w:lvlText w:val="%6."/>
+      <w:lvlJc w:val="right"/>
+      <w:pPr>
+        <w:ind w:left="4320" w:hanging="180"/>
+      </w:pPr>
+    </w:lvl>
+    <w:lvl w:ilvl="6" w:tplc="4009000F" w:tentative="1">
+      <w:start w:val="1"/>
+      <w:numFmt w:val="decimal"/>
+      <w:lvlText w:val="%7."/>
+      <w:lvlJc w:val="left"/>
+      <w:pPr>
+        <w:ind w:left="5040" w:hanging="360"/>
+      </w:pPr>
+    </w:lvl>
+    <w:lvl w:ilvl="7" w:tplc="40090019" w:tentative="1">
+      <w:start w:val="1"/>
+      <w:numFmt w:val="lowerLetter"/>
+      <w:lvlText w:val="%8."/>
+      <w:lvlJc w:val="left"/>
+      <w:pPr>
+        <w:ind w:left="5760" w:hanging="360"/>
+      </w:pPr>
+    </w:lvl>
+    <w:lvl w:ilvl="8" w:tplc="4009001B" w:tentative="1">
+      <w:start w:val="1"/>
+      <w:numFmt w:val="lowerRoman"/>
+      <w:lvlText w:val="%9."/>
+      <w:lvlJc w:val="right"/>
+      <w:pPr>
+        <w:ind w:left="6480" w:hanging="180"/>
+      </w:pPr>
+    </w:lvl>
+  </w:abstractNum>
+  <w:abstractNum w:abstractNumId="3" w15:restartNumberingAfterBreak="0">
     <w:nsid w:val="5A9F5DE0"/>
     <w:multiLevelType w:val="hybridMultilevel"/>
     <w:tmpl w:val="7D685E32"/>
@@ -2364,7 +3219,7 @@
       </w:pPr>
     </w:lvl>
   </w:abstractNum>
-  <w:abstractNum w:abstractNumId="2" w15:restartNumberingAfterBreak="0">
+  <w:abstractNum w:abstractNumId="4" w15:restartNumberingAfterBreak="0">
     <w:nsid w:val="6EE0592D"/>
     <w:multiLevelType w:val="hybridMultilevel"/>
     <w:tmpl w:val="4C689672"/>
@@ -2477,13 +3332,111 @@
       </w:rPr>
     </w:lvl>
   </w:abstractNum>
+  <w:abstractNum w:abstractNumId="5" w15:restartNumberingAfterBreak="0">
+    <w:nsid w:val="74F93C45"/>
+    <w:multiLevelType w:val="hybridMultilevel"/>
+    <w:tmpl w:val="60E22A82"/>
+    <w:lvl w:ilvl="0" w:tplc="4009000F">
+      <w:start w:val="1"/>
+      <w:numFmt w:val="decimal"/>
+      <w:lvlText w:val="%1."/>
+      <w:lvlJc w:val="left"/>
+      <w:pPr>
+        <w:ind w:left="720" w:hanging="360"/>
+      </w:pPr>
+      <w:rPr>
+        <w:rFonts w:hint="default"/>
+      </w:rPr>
+    </w:lvl>
+    <w:lvl w:ilvl="1" w:tplc="40090019" w:tentative="1">
+      <w:start w:val="1"/>
+      <w:numFmt w:val="lowerLetter"/>
+      <w:lvlText w:val="%2."/>
+      <w:lvlJc w:val="left"/>
+      <w:pPr>
+        <w:ind w:left="1440" w:hanging="360"/>
+      </w:pPr>
+    </w:lvl>
+    <w:lvl w:ilvl="2" w:tplc="4009001B" w:tentative="1">
+      <w:start w:val="1"/>
+      <w:numFmt w:val="lowerRoman"/>
+      <w:lvlText w:val="%3."/>
+      <w:lvlJc w:val="right"/>
+      <w:pPr>
+        <w:ind w:left="2160" w:hanging="180"/>
+      </w:pPr>
+    </w:lvl>
+    <w:lvl w:ilvl="3" w:tplc="4009000F" w:tentative="1">
+      <w:start w:val="1"/>
+      <w:numFmt w:val="decimal"/>
+      <w:lvlText w:val="%4."/>
+      <w:lvlJc w:val="left"/>
+      <w:pPr>
+        <w:ind w:left="2880" w:hanging="360"/>
+      </w:pPr>
+    </w:lvl>
+    <w:lvl w:ilvl="4" w:tplc="40090019" w:tentative="1">
+      <w:start w:val="1"/>
+      <w:numFmt w:val="lowerLetter"/>
+      <w:lvlText w:val="%5."/>
+      <w:lvlJc w:val="left"/>
+      <w:pPr>
+        <w:ind w:left="3600" w:hanging="360"/>
+      </w:pPr>
+    </w:lvl>
+    <w:lvl w:ilvl="5" w:tplc="4009001B" w:tentative="1">
+      <w:start w:val="1"/>
+      <w:numFmt w:val="lowerRoman"/>
+      <w:lvlText w:val="%6."/>
+      <w:lvlJc w:val="right"/>
+      <w:pPr>
+        <w:ind w:left="4320" w:hanging="180"/>
+      </w:pPr>
+    </w:lvl>
+    <w:lvl w:ilvl="6" w:tplc="4009000F" w:tentative="1">
+      <w:start w:val="1"/>
+      <w:numFmt w:val="decimal"/>
+      <w:lvlText w:val="%7."/>
+      <w:lvlJc w:val="left"/>
+      <w:pPr>
+        <w:ind w:left="5040" w:hanging="360"/>
+      </w:pPr>
+    </w:lvl>
+    <w:lvl w:ilvl="7" w:tplc="40090019" w:tentative="1">
+      <w:start w:val="1"/>
+      <w:numFmt w:val="lowerLetter"/>
+      <w:lvlText w:val="%8."/>
+      <w:lvlJc w:val="left"/>
+      <w:pPr>
+        <w:ind w:left="5760" w:hanging="360"/>
+      </w:pPr>
+    </w:lvl>
+    <w:lvl w:ilvl="8" w:tplc="4009001B" w:tentative="1">
+      <w:start w:val="1"/>
+      <w:numFmt w:val="lowerRoman"/>
+      <w:lvlText w:val="%9."/>
+      <w:lvlJc w:val="right"/>
+      <w:pPr>
+        <w:ind w:left="6480" w:hanging="180"/>
+      </w:pPr>
+    </w:lvl>
+  </w:abstractNum>
   <w:num w:numId="1" w16cid:durableId="1256522975">
+    <w:abstractNumId w:val="1"/>
+  </w:num>
+  <w:num w:numId="2" w16cid:durableId="1447235659">
+    <w:abstractNumId w:val="3"/>
+  </w:num>
+  <w:num w:numId="3" w16cid:durableId="355813947">
+    <w:abstractNumId w:val="4"/>
+  </w:num>
+  <w:num w:numId="4" w16cid:durableId="1866675363">
     <w:abstractNumId w:val="0"/>
   </w:num>
-  <w:num w:numId="2" w16cid:durableId="1447235659">
-    <w:abstractNumId w:val="1"/>
+  <w:num w:numId="5" w16cid:durableId="171382539">
+    <w:abstractNumId w:val="5"/>
   </w:num>
-  <w:num w:numId="3" w16cid:durableId="355813947">
+  <w:num w:numId="6" w16cid:durableId="1558274982">
     <w:abstractNumId w:val="2"/>
   </w:num>
 </w:numbering>

</xml_diff>

<commit_message>
final submission done for assignment 3 - with documentation
</commit_message>
<xml_diff>
--- a/Assgn3/Assignment3.docx
+++ b/Assgn3/Assignment3.docx
@@ -2850,6 +2850,201 @@
           <w:lang w:eastAsia="ko-KR"/>
         </w:rPr>
       </w:pPr>
+      <w:r>
+        <w:rPr>
+          <w:rFonts w:ascii="Times New Roman" w:hAnsi="Times New Roman" w:cs="Times New Roman"/>
+          <w:sz w:val="22"/>
+          <w:szCs w:val="22"/>
+          <w:lang w:eastAsia="ko-KR"/>
+        </w:rPr>
+        <w:br w:type="page"/>
+      </w:r>
+    </w:p>
+    <w:p>
+      <w:pPr>
+        <w:rPr>
+          <w:rFonts w:ascii="Times New Roman" w:hAnsi="Times New Roman" w:cs="Times New Roman"/>
+          <w:sz w:val="22"/>
+          <w:szCs w:val="22"/>
+          <w:lang w:eastAsia="ko-KR"/>
+        </w:rPr>
+      </w:pPr>
+      <w:r>
+        <w:rPr>
+          <w:rFonts w:ascii="Times New Roman" w:hAnsi="Times New Roman" w:cs="Times New Roman"/>
+          <w:sz w:val="22"/>
+          <w:szCs w:val="22"/>
+          <w:lang w:eastAsia="ko-KR"/>
+        </w:rPr>
+        <w:lastRenderedPageBreak/>
+        <w:t>Part 1 – Final Output</w:t>
+      </w:r>
+    </w:p>
+    <w:p>
+      <w:pPr>
+        <w:rPr>
+          <w:rFonts w:ascii="Times New Roman" w:hAnsi="Times New Roman" w:cs="Times New Roman"/>
+          <w:sz w:val="22"/>
+          <w:szCs w:val="22"/>
+          <w:lang w:eastAsia="ko-KR"/>
+        </w:rPr>
+      </w:pPr>
+    </w:p>
+    <w:p>
+      <w:pPr>
+        <w:jc w:val="center"/>
+        <w:rPr>
+          <w:rFonts w:ascii="Times New Roman" w:hAnsi="Times New Roman" w:cs="Times New Roman"/>
+          <w:sz w:val="22"/>
+          <w:szCs w:val="22"/>
+          <w:lang w:eastAsia="ko-KR"/>
+        </w:rPr>
+      </w:pPr>
+      <w:r>
+        <w:rPr>
+          <w:rFonts w:ascii="Times New Roman" w:hAnsi="Times New Roman" w:cs="Times New Roman"/>
+          <w:sz w:val="22"/>
+          <w:szCs w:val="22"/>
+          <w:lang w:eastAsia="ko-KR"/>
+        </w:rPr>
+        <w:drawing>
+          <wp:inline distT="0" distB="0" distL="0" distR="0" wp14:anchorId="4C5F68B9" wp14:editId="236AF513">
+            <wp:extent cx="5629523" cy="1924022"/>
+            <wp:effectExtent l="0" t="0" r="0" b="635"/>
+            <wp:docPr id="209459486" name="Picture 1" descr="A screenshot of a computer program&#10;&#10;AI-generated content may be incorrect."/>
+            <wp:cNvGraphicFramePr>
+              <a:graphicFrameLocks xmlns:a="http://schemas.openxmlformats.org/drawingml/2006/main" noChangeAspect="1"/>
+            </wp:cNvGraphicFramePr>
+            <a:graphic xmlns:a="http://schemas.openxmlformats.org/drawingml/2006/main">
+              <a:graphicData uri="http://schemas.openxmlformats.org/drawingml/2006/picture">
+                <pic:pic xmlns:pic="http://schemas.openxmlformats.org/drawingml/2006/picture">
+                  <pic:nvPicPr>
+                    <pic:cNvPr id="209459486" name="Picture 1" descr="A screenshot of a computer program&#10;&#10;AI-generated content may be incorrect."/>
+                    <pic:cNvPicPr/>
+                  </pic:nvPicPr>
+                  <pic:blipFill>
+                    <a:blip r:embed="rId8"/>
+                    <a:stretch>
+                      <a:fillRect/>
+                    </a:stretch>
+                  </pic:blipFill>
+                  <pic:spPr>
+                    <a:xfrm>
+                      <a:off x="0" y="0"/>
+                      <a:ext cx="5637308" cy="1926683"/>
+                    </a:xfrm>
+                    <a:prstGeom prst="rect">
+                      <a:avLst/>
+                    </a:prstGeom>
+                  </pic:spPr>
+                </pic:pic>
+              </a:graphicData>
+            </a:graphic>
+          </wp:inline>
+        </w:drawing>
+      </w:r>
+    </w:p>
+    <w:p>
+      <w:pPr>
+        <w:rPr>
+          <w:rFonts w:ascii="Times New Roman" w:hAnsi="Times New Roman" w:cs="Times New Roman"/>
+          <w:sz w:val="22"/>
+          <w:szCs w:val="22"/>
+          <w:lang w:eastAsia="ko-KR"/>
+        </w:rPr>
+      </w:pPr>
+    </w:p>
+    <w:p>
+      <w:pPr>
+        <w:rPr>
+          <w:rFonts w:ascii="Times New Roman" w:hAnsi="Times New Roman" w:cs="Times New Roman"/>
+          <w:sz w:val="22"/>
+          <w:szCs w:val="22"/>
+          <w:lang w:eastAsia="ko-KR"/>
+        </w:rPr>
+      </w:pPr>
+      <w:r>
+        <w:rPr>
+          <w:rFonts w:ascii="Times New Roman" w:hAnsi="Times New Roman" w:cs="Times New Roman"/>
+          <w:sz w:val="22"/>
+          <w:szCs w:val="22"/>
+          <w:lang w:eastAsia="ko-KR"/>
+        </w:rPr>
+        <w:t>Part 2 – Final Output</w:t>
+      </w:r>
+    </w:p>
+    <w:p>
+      <w:pPr>
+        <w:rPr>
+          <w:rFonts w:ascii="Times New Roman" w:hAnsi="Times New Roman" w:cs="Times New Roman"/>
+          <w:sz w:val="22"/>
+          <w:szCs w:val="22"/>
+          <w:lang w:eastAsia="ko-KR"/>
+        </w:rPr>
+      </w:pPr>
+    </w:p>
+    <w:p>
+      <w:pPr>
+        <w:jc w:val="center"/>
+        <w:rPr>
+          <w:rFonts w:ascii="Times New Roman" w:hAnsi="Times New Roman" w:cs="Times New Roman"/>
+          <w:sz w:val="22"/>
+          <w:szCs w:val="22"/>
+          <w:lang w:eastAsia="ko-KR"/>
+        </w:rPr>
+      </w:pPr>
+      <w:r>
+        <w:rPr>
+          <w:rFonts w:ascii="Times New Roman" w:hAnsi="Times New Roman" w:cs="Times New Roman"/>
+          <w:sz w:val="22"/>
+          <w:szCs w:val="22"/>
+          <w:lang w:eastAsia="ko-KR"/>
+        </w:rPr>
+        <w:drawing>
+          <wp:inline distT="0" distB="0" distL="0" distR="0" wp14:anchorId="051E5211" wp14:editId="585DF7F5">
+            <wp:extent cx="5655087" cy="1812898"/>
+            <wp:effectExtent l="0" t="0" r="3175" b="0"/>
+            <wp:docPr id="209402291" name="Picture 1" descr="A screenshot of a computer program&#10;&#10;AI-generated content may be incorrect."/>
+            <wp:cNvGraphicFramePr>
+              <a:graphicFrameLocks xmlns:a="http://schemas.openxmlformats.org/drawingml/2006/main" noChangeAspect="1"/>
+            </wp:cNvGraphicFramePr>
+            <a:graphic xmlns:a="http://schemas.openxmlformats.org/drawingml/2006/main">
+              <a:graphicData uri="http://schemas.openxmlformats.org/drawingml/2006/picture">
+                <pic:pic xmlns:pic="http://schemas.openxmlformats.org/drawingml/2006/picture">
+                  <pic:nvPicPr>
+                    <pic:cNvPr id="209402291" name="Picture 1" descr="A screenshot of a computer program&#10;&#10;AI-generated content may be incorrect."/>
+                    <pic:cNvPicPr/>
+                  </pic:nvPicPr>
+                  <pic:blipFill rotWithShape="1">
+                    <a:blip r:embed="rId9"/>
+                    <a:srcRect t="10376"/>
+                    <a:stretch>
+                      <a:fillRect/>
+                    </a:stretch>
+                  </pic:blipFill>
+                  <pic:spPr bwMode="auto">
+                    <a:xfrm>
+                      <a:off x="0" y="0"/>
+                      <a:ext cx="5695144" cy="1825739"/>
+                    </a:xfrm>
+                    <a:prstGeom prst="rect">
+                      <a:avLst/>
+                    </a:prstGeom>
+                    <a:ln>
+                      <a:noFill/>
+                    </a:ln>
+                    <a:extLst>
+                      <a:ext uri="{53640926-AAD7-44D8-BBD7-CCE9431645EC}">
+                        <a14:shadowObscured xmlns:a14="http://schemas.microsoft.com/office/drawing/2010/main"/>
+                      </a:ext>
+                    </a:extLst>
+                  </pic:spPr>
+                </pic:pic>
+              </a:graphicData>
+            </a:graphic>
+          </wp:inline>
+        </w:drawing>
+      </w:r>
     </w:p>
     <w:sectPr>
       <w:pgSz w:w="12240" w:h="15840"/>

</xml_diff>